<commit_message>
Admin (suite + mise en page) + tentative pour contenuDirectory
</commit_message>
<xml_diff>
--- a/AdminMaintenance.docx
+++ b/AdminMaintenance.docx
@@ -3711,13 +3711,13 @@
           <w:lang w:val="fr-BE"/>
         </w:rPr>
       </w:pPr>
-    </w:p>
-    <w:p>
-      <w:pPr>
-        <w:rPr>
-          <w:lang w:val="fr-BE"/>
-        </w:rPr>
-      </w:pPr>
+      <w:r>
+        <w:rPr>
+          <w:lang w:val="fr-BE"/>
+        </w:rPr>
+        <w:lastRenderedPageBreak/>
+        <w:br w:type="page"/>
+      </w:r>
     </w:p>
     <w:p>
       <w:pPr>
@@ -3735,6 +3735,7 @@
         <w:rPr>
           <w:lang w:val="fr-BE"/>
         </w:rPr>
+        <w:lastRenderedPageBreak/>
         <w:t>SYS</w:t>
       </w:r>
       <w:bookmarkEnd w:id="1"/>
@@ -3890,6 +3891,12 @@
           <w:lang w:val="fr-BE"/>
         </w:rPr>
       </w:pPr>
+      <w:r>
+        <w:rPr>
+          <w:lang w:val="fr-BE"/>
+        </w:rPr>
+        <w:br w:type="page"/>
+      </w:r>
     </w:p>
     <w:p>
       <w:pPr>
@@ -3907,6 +3914,7 @@
         <w:rPr>
           <w:lang w:val="fr-BE"/>
         </w:rPr>
+        <w:lastRenderedPageBreak/>
         <w:t>CB</w:t>
       </w:r>
       <w:bookmarkEnd w:id="4"/>
@@ -4380,6 +4388,7 @@
         <w:rPr>
           <w:lang w:val="fr-BE"/>
         </w:rPr>
+        <w:lastRenderedPageBreak/>
         <w:t xml:space="preserve">Création d’un déclencheur </w:t>
       </w:r>
       <w:proofErr w:type="spellStart"/>
@@ -5005,6 +5014,7 @@
         <w:rPr>
           <w:lang w:val="fr-BE"/>
         </w:rPr>
+        <w:lastRenderedPageBreak/>
         <w:t>FUNCTION VERIF_GENRE_FIELDS</w:t>
       </w:r>
       <w:bookmarkEnd w:id="18"/>
@@ -5207,7 +5217,6 @@
         <w:rPr>
           <w:lang w:val="fr-BE"/>
         </w:rPr>
-        <w:lastRenderedPageBreak/>
         <w:t>Vérification sur la longueur du champ nom.</w:t>
       </w:r>
     </w:p>
@@ -5703,7 +5712,6 @@
         <w:rPr>
           <w:lang w:val="fr-BE"/>
         </w:rPr>
-        <w:lastRenderedPageBreak/>
         <w:t>ProcedureEvalFilm.sql</w:t>
       </w:r>
       <w:bookmarkEnd w:id="27"/>
@@ -5915,6 +5923,7 @@
         <w:rPr>
           <w:lang w:val="fr-BE"/>
         </w:rPr>
+        <w:lastRenderedPageBreak/>
         <w:t xml:space="preserve">Déclencheur DELETECOPIE </w:t>
       </w:r>
       <w:r>
@@ -5937,6 +5946,12 @@
           <w:lang w:val="fr-BE"/>
         </w:rPr>
       </w:pPr>
+      <w:r>
+        <w:rPr>
+          <w:lang w:val="fr-BE"/>
+        </w:rPr>
+        <w:br w:type="page"/>
+      </w:r>
     </w:p>
     <w:p>
       <w:pPr>
@@ -5954,6 +5969,7 @@
         <w:rPr>
           <w:lang w:val="fr-BE"/>
         </w:rPr>
+        <w:lastRenderedPageBreak/>
         <w:t>CBB</w:t>
       </w:r>
       <w:bookmarkEnd w:id="31"/>
@@ -5992,13 +6008,12 @@
           <w:lang w:val="fr-BE"/>
         </w:rPr>
       </w:pPr>
-    </w:p>
-    <w:p>
-      <w:pPr>
-        <w:rPr>
-          <w:lang w:val="fr-BE"/>
-        </w:rPr>
-      </w:pPr>
+      <w:r>
+        <w:rPr>
+          <w:lang w:val="fr-BE"/>
+        </w:rPr>
+        <w:br w:type="page"/>
+      </w:r>
     </w:p>
     <w:p>
       <w:pPr>
@@ -6055,13 +6070,12 @@
           <w:lang w:val="fr-BE"/>
         </w:rPr>
       </w:pPr>
-    </w:p>
-    <w:p>
-      <w:pPr>
-        <w:rPr>
-          <w:lang w:val="fr-BE"/>
-        </w:rPr>
-      </w:pPr>
+      <w:r>
+        <w:rPr>
+          <w:lang w:val="fr-BE"/>
+        </w:rPr>
+        <w:br w:type="page"/>
+      </w:r>
     </w:p>
     <w:p>
       <w:pPr>
@@ -6079,6 +6093,7 @@
         <w:rPr>
           <w:lang w:val="fr-BE"/>
         </w:rPr>
+        <w:lastRenderedPageBreak/>
         <w:t>MKT</w:t>
       </w:r>
       <w:bookmarkEnd w:id="33"/>
@@ -6117,6 +6132,33 @@
           <w:lang w:val="fr-BE"/>
         </w:rPr>
       </w:pPr>
+    </w:p>
+    <w:p>
+      <w:pPr>
+        <w:rPr>
+          <w:lang w:val="fr-BE"/>
+        </w:rPr>
+      </w:pPr>
+    </w:p>
+    <w:p>
+      <w:pPr>
+        <w:rPr>
+          <w:lang w:val="fr-BE"/>
+        </w:rPr>
+      </w:pPr>
+    </w:p>
+    <w:p>
+      <w:pPr>
+        <w:rPr>
+          <w:lang w:val="fr-BE"/>
+        </w:rPr>
+      </w:pPr>
+      <w:r>
+        <w:rPr>
+          <w:lang w:val="fr-BE"/>
+        </w:rPr>
+        <w:br w:type="page"/>
+      </w:r>
     </w:p>
     <w:p>
       <w:pPr>
@@ -6134,6 +6176,7 @@
         <w:rPr>
           <w:lang w:val="fr-BE"/>
         </w:rPr>
+        <w:lastRenderedPageBreak/>
         <w:t>Application film</w:t>
       </w:r>
       <w:bookmarkEnd w:id="34"/>
@@ -6323,7 +6366,7 @@
                                 <w:sz w:val="48"/>
                                 <w:szCs w:val="44"/>
                               </w:rPr>
-                              <w:t>6</w:t>
+                              <w:t>9</w:t>
                             </w:r>
                             <w:r>
                               <w:rPr>
@@ -8234,7 +8277,7 @@
   <a:extraClrSchemeLst/>
   <a:extLst>
     <a:ext uri="{05A4C25C-085E-4340-85A3-A5531E510DB2}">
-      <thm15:themeFamily xmlns:thm15="http://schemas.microsoft.com/office/thememl/2012/main" xmlns="" name="Office Theme" id="{62F939B6-93AF-4DB8-9C6B-D6C7DFDC589F}" vid="{4A3C46E8-61CC-4603-A589-7422A47A8E4A}"/>
+      <thm15:themeFamily xmlns="" xmlns:thm15="http://schemas.microsoft.com/office/thememl/2012/main" name="Office Theme" id="{62F939B6-93AF-4DB8-9C6B-D6C7DFDC589F}" vid="{4A3C46E8-61CC-4603-A589-7422A47A8E4A}"/>
     </a:ext>
   </a:extLst>
 </a:theme>
@@ -8264,7 +8307,7 @@
 </file>
 
 <file path=customXml/itemProps2.xml><?xml version="1.0" encoding="utf-8"?>
-<ds:datastoreItem xmlns:ds="http://schemas.openxmlformats.org/officeDocument/2006/customXml" ds:itemID="{382EB295-22DF-4261-9BCE-A7DC3CDD2D3D}">
+<ds:datastoreItem xmlns:ds="http://schemas.openxmlformats.org/officeDocument/2006/customXml" ds:itemID="{32048B4A-5099-4F7D-91C6-847871C10687}">
   <ds:schemaRefs>
     <ds:schemaRef ds:uri="http://schemas.openxmlformats.org/officeDocument/2006/bibliography"/>
   </ds:schemaRefs>

</xml_diff>

<commit_message>
AdminMaintenance : Intro, SYS, CB => à checker par Jé
</commit_message>
<xml_diff>
--- a/AdminMaintenance.docx
+++ b/AdminMaintenance.docx
@@ -320,7 +320,7 @@
             </w:rPr>
             <w:fldChar w:fldCharType="separate"/>
           </w:r>
-          <w:hyperlink w:anchor="_Toc437981031" w:history="1">
+          <w:hyperlink w:anchor="_Toc437986417" w:history="1">
             <w:r>
               <w:rPr>
                 <w:rStyle w:val="Lienhypertexte"/>
@@ -364,7 +364,7 @@
                 <w:noProof/>
                 <w:webHidden/>
               </w:rPr>
-              <w:instrText xml:space="preserve"> PAGEREF _Toc437981031 \h </w:instrText>
+              <w:instrText xml:space="preserve"> PAGEREF _Toc437986417 \h </w:instrText>
             </w:r>
             <w:r>
               <w:rPr>
@@ -408,7 +408,7 @@
               <w:lang w:val="fr-BE" w:eastAsia="fr-BE"/>
             </w:rPr>
           </w:pPr>
-          <w:hyperlink w:anchor="_Toc437981032" w:history="1">
+          <w:hyperlink w:anchor="_Toc437986418" w:history="1">
             <w:r>
               <w:rPr>
                 <w:rStyle w:val="Lienhypertexte"/>
@@ -452,7 +452,7 @@
                 <w:noProof/>
                 <w:webHidden/>
               </w:rPr>
-              <w:instrText xml:space="preserve"> PAGEREF _Toc437981032 \h </w:instrText>
+              <w:instrText xml:space="preserve"> PAGEREF _Toc437986418 \h </w:instrText>
             </w:r>
             <w:r>
               <w:rPr>
@@ -472,7 +472,7 @@
                 <w:noProof/>
                 <w:webHidden/>
               </w:rPr>
-              <w:t>5</w:t>
+              <w:t>6</w:t>
             </w:r>
             <w:r>
               <w:rPr>
@@ -496,7 +496,7 @@
               <w:lang w:val="fr-BE" w:eastAsia="fr-BE"/>
             </w:rPr>
           </w:pPr>
-          <w:hyperlink w:anchor="_Toc437981033" w:history="1">
+          <w:hyperlink w:anchor="_Toc437986419" w:history="1">
             <w:r>
               <w:rPr>
                 <w:rStyle w:val="Lienhypertexte"/>
@@ -540,7 +540,7 @@
                 <w:noProof/>
                 <w:webHidden/>
               </w:rPr>
-              <w:instrText xml:space="preserve"> PAGEREF _Toc437981033 \h </w:instrText>
+              <w:instrText xml:space="preserve"> PAGEREF _Toc437986419 \h </w:instrText>
             </w:r>
             <w:r>
               <w:rPr>
@@ -560,7 +560,7 @@
                 <w:noProof/>
                 <w:webHidden/>
               </w:rPr>
-              <w:t>5</w:t>
+              <w:t>6</w:t>
             </w:r>
             <w:r>
               <w:rPr>
@@ -584,7 +584,7 @@
               <w:lang w:val="fr-BE" w:eastAsia="fr-BE"/>
             </w:rPr>
           </w:pPr>
-          <w:hyperlink w:anchor="_Toc437981034" w:history="1">
+          <w:hyperlink w:anchor="_Toc437986420" w:history="1">
             <w:r>
               <w:rPr>
                 <w:rStyle w:val="Lienhypertexte"/>
@@ -628,7 +628,7 @@
                 <w:noProof/>
                 <w:webHidden/>
               </w:rPr>
-              <w:instrText xml:space="preserve"> PAGEREF _Toc437981034 \h </w:instrText>
+              <w:instrText xml:space="preserve"> PAGEREF _Toc437986420 \h </w:instrText>
             </w:r>
             <w:r>
               <w:rPr>
@@ -648,7 +648,7 @@
                 <w:noProof/>
                 <w:webHidden/>
               </w:rPr>
-              <w:t>5</w:t>
+              <w:t>6</w:t>
             </w:r>
             <w:r>
               <w:rPr>
@@ -672,7 +672,7 @@
               <w:lang w:val="fr-BE" w:eastAsia="fr-BE"/>
             </w:rPr>
           </w:pPr>
-          <w:hyperlink w:anchor="_Toc437981035" w:history="1">
+          <w:hyperlink w:anchor="_Toc437986421" w:history="1">
             <w:r>
               <w:rPr>
                 <w:rStyle w:val="Lienhypertexte"/>
@@ -716,7 +716,7 @@
                 <w:noProof/>
                 <w:webHidden/>
               </w:rPr>
-              <w:instrText xml:space="preserve"> PAGEREF _Toc437981035 \h </w:instrText>
+              <w:instrText xml:space="preserve"> PAGEREF _Toc437986421 \h </w:instrText>
             </w:r>
             <w:r>
               <w:rPr>
@@ -736,7 +736,7 @@
                 <w:noProof/>
                 <w:webHidden/>
               </w:rPr>
-              <w:t>5</w:t>
+              <w:t>7</w:t>
             </w:r>
             <w:r>
               <w:rPr>
@@ -760,7 +760,7 @@
               <w:lang w:val="fr-BE" w:eastAsia="fr-BE"/>
             </w:rPr>
           </w:pPr>
-          <w:hyperlink w:anchor="_Toc437981036" w:history="1">
+          <w:hyperlink w:anchor="_Toc437986422" w:history="1">
             <w:r>
               <w:rPr>
                 <w:rStyle w:val="Lienhypertexte"/>
@@ -804,7 +804,7 @@
                 <w:noProof/>
                 <w:webHidden/>
               </w:rPr>
-              <w:instrText xml:space="preserve"> PAGEREF _Toc437981036 \h </w:instrText>
+              <w:instrText xml:space="preserve"> PAGEREF _Toc437986422 \h </w:instrText>
             </w:r>
             <w:r>
               <w:rPr>
@@ -824,7 +824,7 @@
                 <w:noProof/>
                 <w:webHidden/>
               </w:rPr>
-              <w:t>5</w:t>
+              <w:t>7</w:t>
             </w:r>
             <w:r>
               <w:rPr>
@@ -848,7 +848,7 @@
               <w:lang w:val="fr-BE" w:eastAsia="fr-BE"/>
             </w:rPr>
           </w:pPr>
-          <w:hyperlink w:anchor="_Toc437981037" w:history="1">
+          <w:hyperlink w:anchor="_Toc437986423" w:history="1">
             <w:r>
               <w:rPr>
                 <w:rStyle w:val="Lienhypertexte"/>
@@ -892,7 +892,7 @@
                 <w:noProof/>
                 <w:webHidden/>
               </w:rPr>
-              <w:instrText xml:space="preserve"> PAGEREF _Toc437981037 \h </w:instrText>
+              <w:instrText xml:space="preserve"> PAGEREF _Toc437986423 \h </w:instrText>
             </w:r>
             <w:r>
               <w:rPr>
@@ -912,7 +912,7 @@
                 <w:noProof/>
                 <w:webHidden/>
               </w:rPr>
-              <w:t>5</w:t>
+              <w:t>7</w:t>
             </w:r>
             <w:r>
               <w:rPr>
@@ -936,7 +936,7 @@
               <w:lang w:val="fr-BE" w:eastAsia="fr-BE"/>
             </w:rPr>
           </w:pPr>
-          <w:hyperlink w:anchor="_Toc437981038" w:history="1">
+          <w:hyperlink w:anchor="_Toc437986424" w:history="1">
             <w:r>
               <w:rPr>
                 <w:rStyle w:val="Lienhypertexte"/>
@@ -980,7 +980,7 @@
                 <w:noProof/>
                 <w:webHidden/>
               </w:rPr>
-              <w:instrText xml:space="preserve"> PAGEREF _Toc437981038 \h </w:instrText>
+              <w:instrText xml:space="preserve"> PAGEREF _Toc437986424 \h </w:instrText>
             </w:r>
             <w:r>
               <w:rPr>
@@ -1000,7 +1000,7 @@
                 <w:noProof/>
                 <w:webHidden/>
               </w:rPr>
-              <w:t>5</w:t>
+              <w:t>7</w:t>
             </w:r>
             <w:r>
               <w:rPr>
@@ -1024,7 +1024,7 @@
               <w:lang w:val="fr-BE" w:eastAsia="fr-BE"/>
             </w:rPr>
           </w:pPr>
-          <w:hyperlink w:anchor="_Toc437981039" w:history="1">
+          <w:hyperlink w:anchor="_Toc437986425" w:history="1">
             <w:r>
               <w:rPr>
                 <w:rStyle w:val="Lienhypertexte"/>
@@ -1068,7 +1068,7 @@
                 <w:noProof/>
                 <w:webHidden/>
               </w:rPr>
-              <w:instrText xml:space="preserve"> PAGEREF _Toc437981039 \h </w:instrText>
+              <w:instrText xml:space="preserve"> PAGEREF _Toc437986425 \h </w:instrText>
             </w:r>
             <w:r>
               <w:rPr>
@@ -1088,7 +1088,7 @@
                 <w:noProof/>
                 <w:webHidden/>
               </w:rPr>
-              <w:t>6</w:t>
+              <w:t>7</w:t>
             </w:r>
             <w:r>
               <w:rPr>
@@ -1112,7 +1112,7 @@
               <w:lang w:val="fr-BE" w:eastAsia="fr-BE"/>
             </w:rPr>
           </w:pPr>
-          <w:hyperlink w:anchor="_Toc437981040" w:history="1">
+          <w:hyperlink w:anchor="_Toc437986426" w:history="1">
             <w:r>
               <w:rPr>
                 <w:rStyle w:val="Lienhypertexte"/>
@@ -1156,7 +1156,7 @@
                 <w:noProof/>
                 <w:webHidden/>
               </w:rPr>
-              <w:instrText xml:space="preserve"> PAGEREF _Toc437981040 \h </w:instrText>
+              <w:instrText xml:space="preserve"> PAGEREF _Toc437986426 \h </w:instrText>
             </w:r>
             <w:r>
               <w:rPr>
@@ -1176,7 +1176,7 @@
                 <w:noProof/>
                 <w:webHidden/>
               </w:rPr>
-              <w:t>6</w:t>
+              <w:t>7</w:t>
             </w:r>
             <w:r>
               <w:rPr>
@@ -1200,7 +1200,7 @@
               <w:lang w:val="fr-BE" w:eastAsia="fr-BE"/>
             </w:rPr>
           </w:pPr>
-          <w:hyperlink w:anchor="_Toc437981041" w:history="1">
+          <w:hyperlink w:anchor="_Toc437986427" w:history="1">
             <w:r>
               <w:rPr>
                 <w:rStyle w:val="Lienhypertexte"/>
@@ -1244,7 +1244,7 @@
                 <w:noProof/>
                 <w:webHidden/>
               </w:rPr>
-              <w:instrText xml:space="preserve"> PAGEREF _Toc437981041 \h </w:instrText>
+              <w:instrText xml:space="preserve"> PAGEREF _Toc437986427 \h </w:instrText>
             </w:r>
             <w:r>
               <w:rPr>
@@ -1264,7 +1264,7 @@
                 <w:noProof/>
                 <w:webHidden/>
               </w:rPr>
-              <w:t>6</w:t>
+              <w:t>7</w:t>
             </w:r>
             <w:r>
               <w:rPr>
@@ -1288,7 +1288,7 @@
               <w:lang w:val="fr-BE" w:eastAsia="fr-BE"/>
             </w:rPr>
           </w:pPr>
-          <w:hyperlink w:anchor="_Toc437981042" w:history="1">
+          <w:hyperlink w:anchor="_Toc437986428" w:history="1">
             <w:r>
               <w:rPr>
                 <w:rStyle w:val="Lienhypertexte"/>
@@ -1332,7 +1332,7 @@
                 <w:noProof/>
                 <w:webHidden/>
               </w:rPr>
-              <w:instrText xml:space="preserve"> PAGEREF _Toc437981042 \h </w:instrText>
+              <w:instrText xml:space="preserve"> PAGEREF _Toc437986428 \h </w:instrText>
             </w:r>
             <w:r>
               <w:rPr>
@@ -1352,7 +1352,7 @@
                 <w:noProof/>
                 <w:webHidden/>
               </w:rPr>
-              <w:t>6</w:t>
+              <w:t>7</w:t>
             </w:r>
             <w:r>
               <w:rPr>
@@ -1376,7 +1376,7 @@
               <w:lang w:val="fr-BE" w:eastAsia="fr-BE"/>
             </w:rPr>
           </w:pPr>
-          <w:hyperlink w:anchor="_Toc437981043" w:history="1">
+          <w:hyperlink w:anchor="_Toc437986429" w:history="1">
             <w:r>
               <w:rPr>
                 <w:rStyle w:val="Lienhypertexte"/>
@@ -1420,7 +1420,7 @@
                 <w:noProof/>
                 <w:webHidden/>
               </w:rPr>
-              <w:instrText xml:space="preserve"> PAGEREF _Toc437981043 \h </w:instrText>
+              <w:instrText xml:space="preserve"> PAGEREF _Toc437986429 \h </w:instrText>
             </w:r>
             <w:r>
               <w:rPr>
@@ -1440,7 +1440,7 @@
                 <w:noProof/>
                 <w:webHidden/>
               </w:rPr>
-              <w:t>6</w:t>
+              <w:t>8</w:t>
             </w:r>
             <w:r>
               <w:rPr>
@@ -1464,7 +1464,7 @@
               <w:lang w:val="fr-BE" w:eastAsia="fr-BE"/>
             </w:rPr>
           </w:pPr>
-          <w:hyperlink w:anchor="_Toc437981044" w:history="1">
+          <w:hyperlink w:anchor="_Toc437986430" w:history="1">
             <w:r>
               <w:rPr>
                 <w:rStyle w:val="Lienhypertexte"/>
@@ -1508,7 +1508,7 @@
                 <w:noProof/>
                 <w:webHidden/>
               </w:rPr>
-              <w:instrText xml:space="preserve"> PAGEREF _Toc437981044 \h </w:instrText>
+              <w:instrText xml:space="preserve"> PAGEREF _Toc437986430 \h </w:instrText>
             </w:r>
             <w:r>
               <w:rPr>
@@ -1528,7 +1528,7 @@
                 <w:noProof/>
                 <w:webHidden/>
               </w:rPr>
-              <w:t>6</w:t>
+              <w:t>8</w:t>
             </w:r>
             <w:r>
               <w:rPr>
@@ -1552,7 +1552,7 @@
               <w:lang w:val="fr-BE" w:eastAsia="fr-BE"/>
             </w:rPr>
           </w:pPr>
-          <w:hyperlink w:anchor="_Toc437981045" w:history="1">
+          <w:hyperlink w:anchor="_Toc437986431" w:history="1">
             <w:r>
               <w:rPr>
                 <w:rStyle w:val="Lienhypertexte"/>
@@ -1596,7 +1596,7 @@
                 <w:noProof/>
                 <w:webHidden/>
               </w:rPr>
-              <w:instrText xml:space="preserve"> PAGEREF _Toc437981045 \h </w:instrText>
+              <w:instrText xml:space="preserve"> PAGEREF _Toc437986431 \h </w:instrText>
             </w:r>
             <w:r>
               <w:rPr>
@@ -1616,7 +1616,7 @@
                 <w:noProof/>
                 <w:webHidden/>
               </w:rPr>
-              <w:t>6</w:t>
+              <w:t>8</w:t>
             </w:r>
             <w:r>
               <w:rPr>
@@ -1640,7 +1640,7 @@
               <w:lang w:val="fr-BE" w:eastAsia="fr-BE"/>
             </w:rPr>
           </w:pPr>
-          <w:hyperlink w:anchor="_Toc437981046" w:history="1">
+          <w:hyperlink w:anchor="_Toc437986432" w:history="1">
             <w:r>
               <w:rPr>
                 <w:rStyle w:val="Lienhypertexte"/>
@@ -1684,7 +1684,7 @@
                 <w:noProof/>
                 <w:webHidden/>
               </w:rPr>
-              <w:instrText xml:space="preserve"> PAGEREF _Toc437981046 \h </w:instrText>
+              <w:instrText xml:space="preserve"> PAGEREF _Toc437986432 \h </w:instrText>
             </w:r>
             <w:r>
               <w:rPr>
@@ -1704,7 +1704,7 @@
                 <w:noProof/>
                 <w:webHidden/>
               </w:rPr>
-              <w:t>7</w:t>
+              <w:t>8</w:t>
             </w:r>
             <w:r>
               <w:rPr>
@@ -1728,7 +1728,7 @@
               <w:lang w:val="fr-BE" w:eastAsia="fr-BE"/>
             </w:rPr>
           </w:pPr>
-          <w:hyperlink w:anchor="_Toc437981047" w:history="1">
+          <w:hyperlink w:anchor="_Toc437986433" w:history="1">
             <w:r>
               <w:rPr>
                 <w:rStyle w:val="Lienhypertexte"/>
@@ -1772,7 +1772,7 @@
                 <w:noProof/>
                 <w:webHidden/>
               </w:rPr>
-              <w:instrText xml:space="preserve"> PAGEREF _Toc437981047 \h </w:instrText>
+              <w:instrText xml:space="preserve"> PAGEREF _Toc437986433 \h </w:instrText>
             </w:r>
             <w:r>
               <w:rPr>
@@ -1792,7 +1792,7 @@
                 <w:noProof/>
                 <w:webHidden/>
               </w:rPr>
-              <w:t>7</w:t>
+              <w:t>8</w:t>
             </w:r>
             <w:r>
               <w:rPr>
@@ -1816,7 +1816,7 @@
               <w:lang w:val="fr-BE" w:eastAsia="fr-BE"/>
             </w:rPr>
           </w:pPr>
-          <w:hyperlink w:anchor="_Toc437981048" w:history="1">
+          <w:hyperlink w:anchor="_Toc437986434" w:history="1">
             <w:r>
               <w:rPr>
                 <w:rStyle w:val="Lienhypertexte"/>
@@ -1860,7 +1860,7 @@
                 <w:noProof/>
                 <w:webHidden/>
               </w:rPr>
-              <w:instrText xml:space="preserve"> PAGEREF _Toc437981048 \h </w:instrText>
+              <w:instrText xml:space="preserve"> PAGEREF _Toc437986434 \h </w:instrText>
             </w:r>
             <w:r>
               <w:rPr>
@@ -1880,7 +1880,7 @@
                 <w:noProof/>
                 <w:webHidden/>
               </w:rPr>
-              <w:t>7</w:t>
+              <w:t>8</w:t>
             </w:r>
             <w:r>
               <w:rPr>
@@ -1904,7 +1904,7 @@
               <w:lang w:val="fr-BE" w:eastAsia="fr-BE"/>
             </w:rPr>
           </w:pPr>
-          <w:hyperlink w:anchor="_Toc437981049" w:history="1">
+          <w:hyperlink w:anchor="_Toc437986435" w:history="1">
             <w:r>
               <w:rPr>
                 <w:rStyle w:val="Lienhypertexte"/>
@@ -1948,7 +1948,7 @@
                 <w:noProof/>
                 <w:webHidden/>
               </w:rPr>
-              <w:instrText xml:space="preserve"> PAGEREF _Toc437981049 \h </w:instrText>
+              <w:instrText xml:space="preserve"> PAGEREF _Toc437986435 \h </w:instrText>
             </w:r>
             <w:r>
               <w:rPr>
@@ -1968,7 +1968,7 @@
                 <w:noProof/>
                 <w:webHidden/>
               </w:rPr>
-              <w:t>7</w:t>
+              <w:t>9</w:t>
             </w:r>
             <w:r>
               <w:rPr>
@@ -1992,7 +1992,7 @@
               <w:lang w:val="fr-BE" w:eastAsia="fr-BE"/>
             </w:rPr>
           </w:pPr>
-          <w:hyperlink w:anchor="_Toc437981050" w:history="1">
+          <w:hyperlink w:anchor="_Toc437986436" w:history="1">
             <w:r>
               <w:rPr>
                 <w:rStyle w:val="Lienhypertexte"/>
@@ -2036,7 +2036,7 @@
                 <w:noProof/>
                 <w:webHidden/>
               </w:rPr>
-              <w:instrText xml:space="preserve"> PAGEREF _Toc437981050 \h </w:instrText>
+              <w:instrText xml:space="preserve"> PAGEREF _Toc437986436 \h </w:instrText>
             </w:r>
             <w:r>
               <w:rPr>
@@ -2056,7 +2056,7 @@
                 <w:noProof/>
                 <w:webHidden/>
               </w:rPr>
-              <w:t>7</w:t>
+              <w:t>9</w:t>
             </w:r>
             <w:r>
               <w:rPr>
@@ -2080,7 +2080,7 @@
               <w:lang w:val="fr-BE" w:eastAsia="fr-BE"/>
             </w:rPr>
           </w:pPr>
-          <w:hyperlink w:anchor="_Toc437981051" w:history="1">
+          <w:hyperlink w:anchor="_Toc437986437" w:history="1">
             <w:r>
               <w:rPr>
                 <w:rStyle w:val="Lienhypertexte"/>
@@ -2124,7 +2124,7 @@
                 <w:noProof/>
                 <w:webHidden/>
               </w:rPr>
-              <w:instrText xml:space="preserve"> PAGEREF _Toc437981051 \h </w:instrText>
+              <w:instrText xml:space="preserve"> PAGEREF _Toc437986437 \h </w:instrText>
             </w:r>
             <w:r>
               <w:rPr>
@@ -2144,7 +2144,7 @@
                 <w:noProof/>
                 <w:webHidden/>
               </w:rPr>
-              <w:t>7</w:t>
+              <w:t>9</w:t>
             </w:r>
             <w:r>
               <w:rPr>
@@ -2168,7 +2168,7 @@
               <w:lang w:val="fr-BE" w:eastAsia="fr-BE"/>
             </w:rPr>
           </w:pPr>
-          <w:hyperlink w:anchor="_Toc437981052" w:history="1">
+          <w:hyperlink w:anchor="_Toc437986438" w:history="1">
             <w:r>
               <w:rPr>
                 <w:rStyle w:val="Lienhypertexte"/>
@@ -2212,7 +2212,7 @@
                 <w:noProof/>
                 <w:webHidden/>
               </w:rPr>
-              <w:instrText xml:space="preserve"> PAGEREF _Toc437981052 \h </w:instrText>
+              <w:instrText xml:space="preserve"> PAGEREF _Toc437986438 \h </w:instrText>
             </w:r>
             <w:r>
               <w:rPr>
@@ -2232,7 +2232,7 @@
                 <w:noProof/>
                 <w:webHidden/>
               </w:rPr>
-              <w:t>8</w:t>
+              <w:t>9</w:t>
             </w:r>
             <w:r>
               <w:rPr>
@@ -2256,7 +2256,7 @@
               <w:lang w:val="fr-BE" w:eastAsia="fr-BE"/>
             </w:rPr>
           </w:pPr>
-          <w:hyperlink w:anchor="_Toc437981053" w:history="1">
+          <w:hyperlink w:anchor="_Toc437986439" w:history="1">
             <w:r>
               <w:rPr>
                 <w:rStyle w:val="Lienhypertexte"/>
@@ -2300,7 +2300,7 @@
                 <w:noProof/>
                 <w:webHidden/>
               </w:rPr>
-              <w:instrText xml:space="preserve"> PAGEREF _Toc437981053 \h </w:instrText>
+              <w:instrText xml:space="preserve"> PAGEREF _Toc437986439 \h </w:instrText>
             </w:r>
             <w:r>
               <w:rPr>
@@ -2320,7 +2320,7 @@
                 <w:noProof/>
                 <w:webHidden/>
               </w:rPr>
-              <w:t>8</w:t>
+              <w:t>9</w:t>
             </w:r>
             <w:r>
               <w:rPr>
@@ -2344,7 +2344,7 @@
               <w:lang w:val="fr-BE" w:eastAsia="fr-BE"/>
             </w:rPr>
           </w:pPr>
-          <w:hyperlink w:anchor="_Toc437981054" w:history="1">
+          <w:hyperlink w:anchor="_Toc437986440" w:history="1">
             <w:r>
               <w:rPr>
                 <w:rStyle w:val="Lienhypertexte"/>
@@ -2388,7 +2388,7 @@
                 <w:noProof/>
                 <w:webHidden/>
               </w:rPr>
-              <w:instrText xml:space="preserve"> PAGEREF _Toc437981054 \h </w:instrText>
+              <w:instrText xml:space="preserve"> PAGEREF _Toc437986440 \h </w:instrText>
             </w:r>
             <w:r>
               <w:rPr>
@@ -2408,7 +2408,7 @@
                 <w:noProof/>
                 <w:webHidden/>
               </w:rPr>
-              <w:t>8</w:t>
+              <w:t>9</w:t>
             </w:r>
             <w:r>
               <w:rPr>
@@ -2432,7 +2432,7 @@
               <w:lang w:val="fr-BE" w:eastAsia="fr-BE"/>
             </w:rPr>
           </w:pPr>
-          <w:hyperlink w:anchor="_Toc437981055" w:history="1">
+          <w:hyperlink w:anchor="_Toc437986441" w:history="1">
             <w:r>
               <w:rPr>
                 <w:rStyle w:val="Lienhypertexte"/>
@@ -2476,7 +2476,7 @@
                 <w:noProof/>
                 <w:webHidden/>
               </w:rPr>
-              <w:instrText xml:space="preserve"> PAGEREF _Toc437981055 \h </w:instrText>
+              <w:instrText xml:space="preserve"> PAGEREF _Toc437986441 \h </w:instrText>
             </w:r>
             <w:r>
               <w:rPr>
@@ -2496,7 +2496,623 @@
                 <w:noProof/>
                 <w:webHidden/>
               </w:rPr>
-              <w:t>8</w:t>
+              <w:t>10</w:t>
+            </w:r>
+            <w:r>
+              <w:rPr>
+                <w:noProof/>
+                <w:webHidden/>
+              </w:rPr>
+              <w:fldChar w:fldCharType="end"/>
+            </w:r>
+          </w:hyperlink>
+        </w:p>
+        <w:p>
+          <w:pPr>
+            <w:pStyle w:val="TM3"/>
+            <w:tabs>
+              <w:tab w:val="left" w:pos="1320"/>
+              <w:tab w:val="right" w:leader="dot" w:pos="9350"/>
+            </w:tabs>
+            <w:rPr>
+              <w:rFonts w:eastAsiaTheme="minorEastAsia"/>
+              <w:noProof/>
+              <w:lang w:val="fr-BE" w:eastAsia="fr-BE"/>
+            </w:rPr>
+          </w:pPr>
+          <w:hyperlink w:anchor="_Toc437986442" w:history="1">
+            <w:r>
+              <w:rPr>
+                <w:rStyle w:val="Lienhypertexte"/>
+                <w:noProof/>
+                <w:lang w:val="fr-BE"/>
+              </w:rPr>
+              <w:t>3.11.1.</w:t>
+            </w:r>
+            <w:r>
+              <w:rPr>
+                <w:rFonts w:eastAsiaTheme="minorEastAsia"/>
+                <w:noProof/>
+                <w:lang w:val="fr-BE" w:eastAsia="fr-BE"/>
+              </w:rPr>
+              <w:tab/>
+            </w:r>
+            <w:r>
+              <w:rPr>
+                <w:rStyle w:val="Lienhypertexte"/>
+                <w:noProof/>
+                <w:lang w:val="fr-BE"/>
+              </w:rPr>
+              <w:t>FUNCTION recherche_id</w:t>
+            </w:r>
+            <w:r>
+              <w:rPr>
+                <w:noProof/>
+                <w:webHidden/>
+              </w:rPr>
+              <w:tab/>
+            </w:r>
+            <w:r>
+              <w:rPr>
+                <w:noProof/>
+                <w:webHidden/>
+              </w:rPr>
+              <w:fldChar w:fldCharType="begin"/>
+            </w:r>
+            <w:r>
+              <w:rPr>
+                <w:noProof/>
+                <w:webHidden/>
+              </w:rPr>
+              <w:instrText xml:space="preserve"> PAGEREF _Toc437986442 \h </w:instrText>
+            </w:r>
+            <w:r>
+              <w:rPr>
+                <w:noProof/>
+                <w:webHidden/>
+              </w:rPr>
+            </w:r>
+            <w:r>
+              <w:rPr>
+                <w:noProof/>
+                <w:webHidden/>
+              </w:rPr>
+              <w:fldChar w:fldCharType="separate"/>
+            </w:r>
+            <w:r>
+              <w:rPr>
+                <w:noProof/>
+                <w:webHidden/>
+              </w:rPr>
+              <w:t>10</w:t>
+            </w:r>
+            <w:r>
+              <w:rPr>
+                <w:noProof/>
+                <w:webHidden/>
+              </w:rPr>
+              <w:fldChar w:fldCharType="end"/>
+            </w:r>
+          </w:hyperlink>
+        </w:p>
+        <w:p>
+          <w:pPr>
+            <w:pStyle w:val="TM3"/>
+            <w:tabs>
+              <w:tab w:val="left" w:pos="1320"/>
+              <w:tab w:val="right" w:leader="dot" w:pos="9350"/>
+            </w:tabs>
+            <w:rPr>
+              <w:rFonts w:eastAsiaTheme="minorEastAsia"/>
+              <w:noProof/>
+              <w:lang w:val="fr-BE" w:eastAsia="fr-BE"/>
+            </w:rPr>
+          </w:pPr>
+          <w:hyperlink w:anchor="_Toc437986443" w:history="1">
+            <w:r>
+              <w:rPr>
+                <w:rStyle w:val="Lienhypertexte"/>
+                <w:noProof/>
+                <w:lang w:val="fr-BE"/>
+              </w:rPr>
+              <w:t>3.11.2.</w:t>
+            </w:r>
+            <w:r>
+              <w:rPr>
+                <w:rFonts w:eastAsiaTheme="minorEastAsia"/>
+                <w:noProof/>
+                <w:lang w:val="fr-BE" w:eastAsia="fr-BE"/>
+              </w:rPr>
+              <w:tab/>
+            </w:r>
+            <w:r>
+              <w:rPr>
+                <w:rStyle w:val="Lienhypertexte"/>
+                <w:noProof/>
+                <w:lang w:val="fr-BE"/>
+              </w:rPr>
+              <w:t>FUNCTION recherche</w:t>
+            </w:r>
+            <w:r>
+              <w:rPr>
+                <w:noProof/>
+                <w:webHidden/>
+              </w:rPr>
+              <w:tab/>
+            </w:r>
+            <w:r>
+              <w:rPr>
+                <w:noProof/>
+                <w:webHidden/>
+              </w:rPr>
+              <w:fldChar w:fldCharType="begin"/>
+            </w:r>
+            <w:r>
+              <w:rPr>
+                <w:noProof/>
+                <w:webHidden/>
+              </w:rPr>
+              <w:instrText xml:space="preserve"> PAGEREF _Toc437986443 \h </w:instrText>
+            </w:r>
+            <w:r>
+              <w:rPr>
+                <w:noProof/>
+                <w:webHidden/>
+              </w:rPr>
+            </w:r>
+            <w:r>
+              <w:rPr>
+                <w:noProof/>
+                <w:webHidden/>
+              </w:rPr>
+              <w:fldChar w:fldCharType="separate"/>
+            </w:r>
+            <w:r>
+              <w:rPr>
+                <w:noProof/>
+                <w:webHidden/>
+              </w:rPr>
+              <w:t>10</w:t>
+            </w:r>
+            <w:r>
+              <w:rPr>
+                <w:noProof/>
+                <w:webHidden/>
+              </w:rPr>
+              <w:fldChar w:fldCharType="end"/>
+            </w:r>
+          </w:hyperlink>
+        </w:p>
+        <w:p>
+          <w:pPr>
+            <w:pStyle w:val="TM3"/>
+            <w:tabs>
+              <w:tab w:val="left" w:pos="1320"/>
+              <w:tab w:val="right" w:leader="dot" w:pos="9350"/>
+            </w:tabs>
+            <w:rPr>
+              <w:rFonts w:eastAsiaTheme="minorEastAsia"/>
+              <w:noProof/>
+              <w:lang w:val="fr-BE" w:eastAsia="fr-BE"/>
+            </w:rPr>
+          </w:pPr>
+          <w:hyperlink w:anchor="_Toc437986444" w:history="1">
+            <w:r>
+              <w:rPr>
+                <w:rStyle w:val="Lienhypertexte"/>
+                <w:noProof/>
+                <w:lang w:val="fr-BE"/>
+              </w:rPr>
+              <w:t>3.11.3.</w:t>
+            </w:r>
+            <w:r>
+              <w:rPr>
+                <w:rFonts w:eastAsiaTheme="minorEastAsia"/>
+                <w:noProof/>
+                <w:lang w:val="fr-BE" w:eastAsia="fr-BE"/>
+              </w:rPr>
+              <w:tab/>
+            </w:r>
+            <w:r>
+              <w:rPr>
+                <w:rStyle w:val="Lienhypertexte"/>
+                <w:noProof/>
+                <w:lang w:val="fr-BE"/>
+              </w:rPr>
+              <w:t>FUNCTION getAfficheFilm</w:t>
+            </w:r>
+            <w:r>
+              <w:rPr>
+                <w:noProof/>
+                <w:webHidden/>
+              </w:rPr>
+              <w:tab/>
+            </w:r>
+            <w:r>
+              <w:rPr>
+                <w:noProof/>
+                <w:webHidden/>
+              </w:rPr>
+              <w:fldChar w:fldCharType="begin"/>
+            </w:r>
+            <w:r>
+              <w:rPr>
+                <w:noProof/>
+                <w:webHidden/>
+              </w:rPr>
+              <w:instrText xml:space="preserve"> PAGEREF _Toc437986444 \h </w:instrText>
+            </w:r>
+            <w:r>
+              <w:rPr>
+                <w:noProof/>
+                <w:webHidden/>
+              </w:rPr>
+            </w:r>
+            <w:r>
+              <w:rPr>
+                <w:noProof/>
+                <w:webHidden/>
+              </w:rPr>
+              <w:fldChar w:fldCharType="separate"/>
+            </w:r>
+            <w:r>
+              <w:rPr>
+                <w:noProof/>
+                <w:webHidden/>
+              </w:rPr>
+              <w:t>10</w:t>
+            </w:r>
+            <w:r>
+              <w:rPr>
+                <w:noProof/>
+                <w:webHidden/>
+              </w:rPr>
+              <w:fldChar w:fldCharType="end"/>
+            </w:r>
+          </w:hyperlink>
+        </w:p>
+        <w:p>
+          <w:pPr>
+            <w:pStyle w:val="TM3"/>
+            <w:tabs>
+              <w:tab w:val="left" w:pos="1320"/>
+              <w:tab w:val="right" w:leader="dot" w:pos="9350"/>
+            </w:tabs>
+            <w:rPr>
+              <w:rFonts w:eastAsiaTheme="minorEastAsia"/>
+              <w:noProof/>
+              <w:lang w:val="fr-BE" w:eastAsia="fr-BE"/>
+            </w:rPr>
+          </w:pPr>
+          <w:hyperlink w:anchor="_Toc437986445" w:history="1">
+            <w:r>
+              <w:rPr>
+                <w:rStyle w:val="Lienhypertexte"/>
+                <w:noProof/>
+                <w:lang w:val="fr-BE"/>
+              </w:rPr>
+              <w:t>3.11.4.</w:t>
+            </w:r>
+            <w:r>
+              <w:rPr>
+                <w:rFonts w:eastAsiaTheme="minorEastAsia"/>
+                <w:noProof/>
+                <w:lang w:val="fr-BE" w:eastAsia="fr-BE"/>
+              </w:rPr>
+              <w:tab/>
+            </w:r>
+            <w:r>
+              <w:rPr>
+                <w:rStyle w:val="Lienhypertexte"/>
+                <w:noProof/>
+                <w:lang w:val="fr-BE"/>
+              </w:rPr>
+              <w:t>FUNCTION getNoteUtilisateurFilm</w:t>
+            </w:r>
+            <w:r>
+              <w:rPr>
+                <w:noProof/>
+                <w:webHidden/>
+              </w:rPr>
+              <w:tab/>
+            </w:r>
+            <w:r>
+              <w:rPr>
+                <w:noProof/>
+                <w:webHidden/>
+              </w:rPr>
+              <w:fldChar w:fldCharType="begin"/>
+            </w:r>
+            <w:r>
+              <w:rPr>
+                <w:noProof/>
+                <w:webHidden/>
+              </w:rPr>
+              <w:instrText xml:space="preserve"> PAGEREF _Toc437986445 \h </w:instrText>
+            </w:r>
+            <w:r>
+              <w:rPr>
+                <w:noProof/>
+                <w:webHidden/>
+              </w:rPr>
+            </w:r>
+            <w:r>
+              <w:rPr>
+                <w:noProof/>
+                <w:webHidden/>
+              </w:rPr>
+              <w:fldChar w:fldCharType="separate"/>
+            </w:r>
+            <w:r>
+              <w:rPr>
+                <w:noProof/>
+                <w:webHidden/>
+              </w:rPr>
+              <w:t>10</w:t>
+            </w:r>
+            <w:r>
+              <w:rPr>
+                <w:noProof/>
+                <w:webHidden/>
+              </w:rPr>
+              <w:fldChar w:fldCharType="end"/>
+            </w:r>
+          </w:hyperlink>
+        </w:p>
+        <w:p>
+          <w:pPr>
+            <w:pStyle w:val="TM3"/>
+            <w:tabs>
+              <w:tab w:val="left" w:pos="1320"/>
+              <w:tab w:val="right" w:leader="dot" w:pos="9350"/>
+            </w:tabs>
+            <w:rPr>
+              <w:rFonts w:eastAsiaTheme="minorEastAsia"/>
+              <w:noProof/>
+              <w:lang w:val="fr-BE" w:eastAsia="fr-BE"/>
+            </w:rPr>
+          </w:pPr>
+          <w:hyperlink w:anchor="_Toc437986446" w:history="1">
+            <w:r>
+              <w:rPr>
+                <w:rStyle w:val="Lienhypertexte"/>
+                <w:noProof/>
+                <w:lang w:val="fr-BE"/>
+              </w:rPr>
+              <w:t>3.11.5.</w:t>
+            </w:r>
+            <w:r>
+              <w:rPr>
+                <w:rFonts w:eastAsiaTheme="minorEastAsia"/>
+                <w:noProof/>
+                <w:lang w:val="fr-BE" w:eastAsia="fr-BE"/>
+              </w:rPr>
+              <w:tab/>
+            </w:r>
+            <w:r>
+              <w:rPr>
+                <w:rStyle w:val="Lienhypertexte"/>
+                <w:noProof/>
+                <w:lang w:val="fr-BE"/>
+              </w:rPr>
+              <w:t>FUNCTION getActeursFilm</w:t>
+            </w:r>
+            <w:r>
+              <w:rPr>
+                <w:noProof/>
+                <w:webHidden/>
+              </w:rPr>
+              <w:tab/>
+            </w:r>
+            <w:r>
+              <w:rPr>
+                <w:noProof/>
+                <w:webHidden/>
+              </w:rPr>
+              <w:fldChar w:fldCharType="begin"/>
+            </w:r>
+            <w:r>
+              <w:rPr>
+                <w:noProof/>
+                <w:webHidden/>
+              </w:rPr>
+              <w:instrText xml:space="preserve"> PAGEREF _Toc437986446 \h </w:instrText>
+            </w:r>
+            <w:r>
+              <w:rPr>
+                <w:noProof/>
+                <w:webHidden/>
+              </w:rPr>
+            </w:r>
+            <w:r>
+              <w:rPr>
+                <w:noProof/>
+                <w:webHidden/>
+              </w:rPr>
+              <w:fldChar w:fldCharType="separate"/>
+            </w:r>
+            <w:r>
+              <w:rPr>
+                <w:noProof/>
+                <w:webHidden/>
+              </w:rPr>
+              <w:t>10</w:t>
+            </w:r>
+            <w:r>
+              <w:rPr>
+                <w:noProof/>
+                <w:webHidden/>
+              </w:rPr>
+              <w:fldChar w:fldCharType="end"/>
+            </w:r>
+          </w:hyperlink>
+        </w:p>
+        <w:p>
+          <w:pPr>
+            <w:pStyle w:val="TM3"/>
+            <w:tabs>
+              <w:tab w:val="left" w:pos="1320"/>
+              <w:tab w:val="right" w:leader="dot" w:pos="9350"/>
+            </w:tabs>
+            <w:rPr>
+              <w:rFonts w:eastAsiaTheme="minorEastAsia"/>
+              <w:noProof/>
+              <w:lang w:val="fr-BE" w:eastAsia="fr-BE"/>
+            </w:rPr>
+          </w:pPr>
+          <w:hyperlink w:anchor="_Toc437986447" w:history="1">
+            <w:r>
+              <w:rPr>
+                <w:rStyle w:val="Lienhypertexte"/>
+                <w:noProof/>
+                <w:lang w:val="fr-BE"/>
+              </w:rPr>
+              <w:t>3.11.6.</w:t>
+            </w:r>
+            <w:r>
+              <w:rPr>
+                <w:rFonts w:eastAsiaTheme="minorEastAsia"/>
+                <w:noProof/>
+                <w:lang w:val="fr-BE" w:eastAsia="fr-BE"/>
+              </w:rPr>
+              <w:tab/>
+            </w:r>
+            <w:r>
+              <w:rPr>
+                <w:rStyle w:val="Lienhypertexte"/>
+                <w:noProof/>
+                <w:lang w:val="fr-BE"/>
+              </w:rPr>
+              <w:t>FUNCTION getRealisateursFilm</w:t>
+            </w:r>
+            <w:r>
+              <w:rPr>
+                <w:noProof/>
+                <w:webHidden/>
+              </w:rPr>
+              <w:tab/>
+            </w:r>
+            <w:r>
+              <w:rPr>
+                <w:noProof/>
+                <w:webHidden/>
+              </w:rPr>
+              <w:fldChar w:fldCharType="begin"/>
+            </w:r>
+            <w:r>
+              <w:rPr>
+                <w:noProof/>
+                <w:webHidden/>
+              </w:rPr>
+              <w:instrText xml:space="preserve"> PAGEREF _Toc437986447 \h </w:instrText>
+            </w:r>
+            <w:r>
+              <w:rPr>
+                <w:noProof/>
+                <w:webHidden/>
+              </w:rPr>
+            </w:r>
+            <w:r>
+              <w:rPr>
+                <w:noProof/>
+                <w:webHidden/>
+              </w:rPr>
+              <w:fldChar w:fldCharType="separate"/>
+            </w:r>
+            <w:r>
+              <w:rPr>
+                <w:noProof/>
+                <w:webHidden/>
+              </w:rPr>
+              <w:t>11</w:t>
+            </w:r>
+            <w:r>
+              <w:rPr>
+                <w:noProof/>
+                <w:webHidden/>
+              </w:rPr>
+              <w:fldChar w:fldCharType="end"/>
+            </w:r>
+          </w:hyperlink>
+        </w:p>
+        <w:p>
+          <w:pPr>
+            <w:pStyle w:val="TM3"/>
+            <w:tabs>
+              <w:tab w:val="left" w:pos="1320"/>
+              <w:tab w:val="right" w:leader="dot" w:pos="9350"/>
+            </w:tabs>
+            <w:rPr>
+              <w:rFonts w:eastAsiaTheme="minorEastAsia"/>
+              <w:noProof/>
+              <w:lang w:val="fr-BE" w:eastAsia="fr-BE"/>
+            </w:rPr>
+          </w:pPr>
+          <w:hyperlink w:anchor="_Toc437986448" w:history="1">
+            <w:r>
+              <w:rPr>
+                <w:rStyle w:val="Lienhypertexte"/>
+                <w:noProof/>
+                <w:lang w:val="fr-BE"/>
+              </w:rPr>
+              <w:t>3.11.7.</w:t>
+            </w:r>
+            <w:r>
+              <w:rPr>
+                <w:rFonts w:eastAsiaTheme="minorEastAsia"/>
+                <w:noProof/>
+                <w:lang w:val="fr-BE" w:eastAsia="fr-BE"/>
+              </w:rPr>
+              <w:tab/>
+            </w:r>
+            <w:r>
+              <w:rPr>
+                <w:rStyle w:val="Lienhypertexte"/>
+                <w:noProof/>
+                <w:lang w:val="fr-BE"/>
+              </w:rPr>
+              <w:t>FUNCTION getAvisFilm</w:t>
+            </w:r>
+            <w:r>
+              <w:rPr>
+                <w:noProof/>
+                <w:webHidden/>
+              </w:rPr>
+              <w:tab/>
+            </w:r>
+            <w:r>
+              <w:rPr>
+                <w:noProof/>
+                <w:webHidden/>
+              </w:rPr>
+              <w:fldChar w:fldCharType="begin"/>
+            </w:r>
+            <w:r>
+              <w:rPr>
+                <w:noProof/>
+                <w:webHidden/>
+              </w:rPr>
+              <w:instrText xml:space="preserve"> PAGEREF _Toc437986448 \h </w:instrText>
+            </w:r>
+            <w:r>
+              <w:rPr>
+                <w:noProof/>
+                <w:webHidden/>
+              </w:rPr>
+            </w:r>
+            <w:r>
+              <w:rPr>
+                <w:noProof/>
+                <w:webHidden/>
+              </w:rPr>
+              <w:fldChar w:fldCharType="separate"/>
+            </w:r>
+            <w:r>
+              <w:rPr>
+                <w:noProof/>
+                <w:webHidden/>
+              </w:rPr>
+              <w:t>11</w:t>
             </w:r>
             <w:r>
               <w:rPr>
@@ -2520,7 +3136,7 @@
               <w:lang w:val="fr-BE" w:eastAsia="fr-BE"/>
             </w:rPr>
           </w:pPr>
-          <w:hyperlink w:anchor="_Toc437981056" w:history="1">
+          <w:hyperlink w:anchor="_Toc437986449" w:history="1">
             <w:r>
               <w:rPr>
                 <w:rStyle w:val="Lienhypertexte"/>
@@ -2564,7 +3180,7 @@
                 <w:noProof/>
                 <w:webHidden/>
               </w:rPr>
-              <w:instrText xml:space="preserve"> PAGEREF _Toc437981056 \h </w:instrText>
+              <w:instrText xml:space="preserve"> PAGEREF _Toc437986449 \h </w:instrText>
             </w:r>
             <w:r>
               <w:rPr>
@@ -2584,7 +3200,7 @@
                 <w:noProof/>
                 <w:webHidden/>
               </w:rPr>
-              <w:t>8</w:t>
+              <w:t>11</w:t>
             </w:r>
             <w:r>
               <w:rPr>
@@ -2608,7 +3224,7 @@
               <w:lang w:val="fr-BE" w:eastAsia="fr-BE"/>
             </w:rPr>
           </w:pPr>
-          <w:hyperlink w:anchor="_Toc437981057" w:history="1">
+          <w:hyperlink w:anchor="_Toc437986450" w:history="1">
             <w:r>
               <w:rPr>
                 <w:rStyle w:val="Lienhypertexte"/>
@@ -2652,7 +3268,7 @@
                 <w:noProof/>
                 <w:webHidden/>
               </w:rPr>
-              <w:instrText xml:space="preserve"> PAGEREF _Toc437981057 \h </w:instrText>
+              <w:instrText xml:space="preserve"> PAGEREF _Toc437986450 \h </w:instrText>
             </w:r>
             <w:r>
               <w:rPr>
@@ -2672,7 +3288,7 @@
                 <w:noProof/>
                 <w:webHidden/>
               </w:rPr>
-              <w:t>8</w:t>
+              <w:t>11</w:t>
             </w:r>
             <w:r>
               <w:rPr>
@@ -2696,7 +3312,7 @@
               <w:lang w:val="fr-BE" w:eastAsia="fr-BE"/>
             </w:rPr>
           </w:pPr>
-          <w:hyperlink w:anchor="_Toc437981058" w:history="1">
+          <w:hyperlink w:anchor="_Toc437986451" w:history="1">
             <w:r>
               <w:rPr>
                 <w:rStyle w:val="Lienhypertexte"/>
@@ -2740,7 +3356,7 @@
                 <w:noProof/>
                 <w:webHidden/>
               </w:rPr>
-              <w:instrText xml:space="preserve"> PAGEREF _Toc437981058 \h </w:instrText>
+              <w:instrText xml:space="preserve"> PAGEREF _Toc437986451 \h </w:instrText>
             </w:r>
             <w:r>
               <w:rPr>
@@ -2760,7 +3376,7 @@
                 <w:noProof/>
                 <w:webHidden/>
               </w:rPr>
-              <w:t>8</w:t>
+              <w:t>11</w:t>
             </w:r>
             <w:r>
               <w:rPr>
@@ -2784,7 +3400,7 @@
               <w:lang w:val="fr-BE" w:eastAsia="fr-BE"/>
             </w:rPr>
           </w:pPr>
-          <w:hyperlink w:anchor="_Toc437981059" w:history="1">
+          <w:hyperlink w:anchor="_Toc437986452" w:history="1">
             <w:r>
               <w:rPr>
                 <w:rStyle w:val="Lienhypertexte"/>
@@ -2828,7 +3444,7 @@
                 <w:noProof/>
                 <w:webHidden/>
               </w:rPr>
-              <w:instrText xml:space="preserve"> PAGEREF _Toc437981059 \h </w:instrText>
+              <w:instrText xml:space="preserve"> PAGEREF _Toc437986452 \h </w:instrText>
             </w:r>
             <w:r>
               <w:rPr>
@@ -2848,7 +3464,7 @@
                 <w:noProof/>
                 <w:webHidden/>
               </w:rPr>
-              <w:t>9</w:t>
+              <w:t>11</w:t>
             </w:r>
             <w:r>
               <w:rPr>
@@ -2872,7 +3488,7 @@
               <w:lang w:val="fr-BE" w:eastAsia="fr-BE"/>
             </w:rPr>
           </w:pPr>
-          <w:hyperlink w:anchor="_Toc437981060" w:history="1">
+          <w:hyperlink w:anchor="_Toc437986453" w:history="1">
             <w:r>
               <w:rPr>
                 <w:rStyle w:val="Lienhypertexte"/>
@@ -2916,7 +3532,7 @@
                 <w:noProof/>
                 <w:webHidden/>
               </w:rPr>
-              <w:instrText xml:space="preserve"> PAGEREF _Toc437981060 \h </w:instrText>
+              <w:instrText xml:space="preserve"> PAGEREF _Toc437986453 \h </w:instrText>
             </w:r>
             <w:r>
               <w:rPr>
@@ -2936,7 +3552,7 @@
                 <w:noProof/>
                 <w:webHidden/>
               </w:rPr>
-              <w:t>9</w:t>
+              <w:t>12</w:t>
             </w:r>
             <w:r>
               <w:rPr>
@@ -2960,7 +3576,7 @@
               <w:lang w:val="fr-BE" w:eastAsia="fr-BE"/>
             </w:rPr>
           </w:pPr>
-          <w:hyperlink w:anchor="_Toc437981061" w:history="1">
+          <w:hyperlink w:anchor="_Toc437986454" w:history="1">
             <w:r>
               <w:rPr>
                 <w:rStyle w:val="Lienhypertexte"/>
@@ -3004,7 +3620,7 @@
                 <w:noProof/>
                 <w:webHidden/>
               </w:rPr>
-              <w:instrText xml:space="preserve"> PAGEREF _Toc437981061 \h </w:instrText>
+              <w:instrText xml:space="preserve"> PAGEREF _Toc437986454 \h </w:instrText>
             </w:r>
             <w:r>
               <w:rPr>
@@ -3024,7 +3640,7 @@
                 <w:noProof/>
                 <w:webHidden/>
               </w:rPr>
-              <w:t>9</w:t>
+              <w:t>12</w:t>
             </w:r>
             <w:r>
               <w:rPr>
@@ -3048,7 +3664,7 @@
               <w:lang w:val="fr-BE" w:eastAsia="fr-BE"/>
             </w:rPr>
           </w:pPr>
-          <w:hyperlink w:anchor="_Toc437981062" w:history="1">
+          <w:hyperlink w:anchor="_Toc437986455" w:history="1">
             <w:r>
               <w:rPr>
                 <w:rStyle w:val="Lienhypertexte"/>
@@ -3092,7 +3708,7 @@
                 <w:noProof/>
                 <w:webHidden/>
               </w:rPr>
-              <w:instrText xml:space="preserve"> PAGEREF _Toc437981062 \h </w:instrText>
+              <w:instrText xml:space="preserve"> PAGEREF _Toc437986455 \h </w:instrText>
             </w:r>
             <w:r>
               <w:rPr>
@@ -3112,7 +3728,7 @@
                 <w:noProof/>
                 <w:webHidden/>
               </w:rPr>
-              <w:t>9</w:t>
+              <w:t>13</w:t>
             </w:r>
             <w:r>
               <w:rPr>
@@ -3136,7 +3752,7 @@
               <w:lang w:val="fr-BE" w:eastAsia="fr-BE"/>
             </w:rPr>
           </w:pPr>
-          <w:hyperlink w:anchor="_Toc437981063" w:history="1">
+          <w:hyperlink w:anchor="_Toc437986456" w:history="1">
             <w:r>
               <w:rPr>
                 <w:rStyle w:val="Lienhypertexte"/>
@@ -3180,7 +3796,7 @@
                 <w:noProof/>
                 <w:webHidden/>
               </w:rPr>
-              <w:instrText xml:space="preserve"> PAGEREF _Toc437981063 \h </w:instrText>
+              <w:instrText xml:space="preserve"> PAGEREF _Toc437986456 \h </w:instrText>
             </w:r>
             <w:r>
               <w:rPr>
@@ -3200,7 +3816,7 @@
                 <w:noProof/>
                 <w:webHidden/>
               </w:rPr>
-              <w:t>9</w:t>
+              <w:t>14</w:t>
             </w:r>
             <w:r>
               <w:rPr>
@@ -3224,7 +3840,7 @@
               <w:lang w:val="fr-BE" w:eastAsia="fr-BE"/>
             </w:rPr>
           </w:pPr>
-          <w:hyperlink w:anchor="_Toc437981064" w:history="1">
+          <w:hyperlink w:anchor="_Toc437986457" w:history="1">
             <w:r>
               <w:rPr>
                 <w:rStyle w:val="Lienhypertexte"/>
@@ -3268,7 +3884,7 @@
                 <w:noProof/>
                 <w:webHidden/>
               </w:rPr>
-              <w:instrText xml:space="preserve"> PAGEREF _Toc437981064 \h </w:instrText>
+              <w:instrText xml:space="preserve"> PAGEREF _Toc437986457 \h </w:instrText>
             </w:r>
             <w:r>
               <w:rPr>
@@ -3288,7 +3904,7 @@
                 <w:noProof/>
                 <w:webHidden/>
               </w:rPr>
-              <w:t>10</w:t>
+              <w:t>15</w:t>
             </w:r>
             <w:r>
               <w:rPr>
@@ -3312,7 +3928,7 @@
               <w:lang w:val="fr-BE" w:eastAsia="fr-BE"/>
             </w:rPr>
           </w:pPr>
-          <w:hyperlink w:anchor="_Toc437981065" w:history="1">
+          <w:hyperlink w:anchor="_Toc437986458" w:history="1">
             <w:r>
               <w:rPr>
                 <w:rStyle w:val="Lienhypertexte"/>
@@ -3356,7 +3972,7 @@
                 <w:noProof/>
                 <w:webHidden/>
               </w:rPr>
-              <w:instrText xml:space="preserve"> PAGEREF _Toc437981065 \h </w:instrText>
+              <w:instrText xml:space="preserve"> PAGEREF _Toc437986458 \h </w:instrText>
             </w:r>
             <w:r>
               <w:rPr>
@@ -3376,7 +3992,7 @@
                 <w:noProof/>
                 <w:webHidden/>
               </w:rPr>
-              <w:t>10</w:t>
+              <w:t>16</w:t>
             </w:r>
             <w:r>
               <w:rPr>
@@ -3426,7 +4042,7 @@
           <w:lang w:val="fr-BE"/>
         </w:rPr>
       </w:pPr>
-      <w:bookmarkStart w:id="0" w:name="_Toc437981031"/>
+      <w:bookmarkStart w:id="0" w:name="_Toc437986417"/>
       <w:r>
         <w:rPr>
           <w:lang w:val="fr-BE"/>
@@ -3702,7 +4318,13 @@
         <w:rPr>
           <w:lang w:val="fr-BE"/>
         </w:rPr>
-        <w:t xml:space="preserve"> (champ qui lorsqu’il vaut une certaine valeur est à répliquer, sinon non).</w:t>
+        <w:t xml:space="preserve"> (champ qui lorsqu’il vaut une certaine valeur est à répliquer, sinon non)</w:t>
+      </w:r>
+      <w:r>
+        <w:rPr>
+          <w:lang w:val="fr-BE"/>
+        </w:rPr>
+        <w:t>.</w:t>
       </w:r>
     </w:p>
     <w:p>
@@ -3730,7 +4352,7 @@
           <w:lang w:val="fr-BE"/>
         </w:rPr>
       </w:pPr>
-      <w:bookmarkStart w:id="1" w:name="_Toc437981032"/>
+      <w:bookmarkStart w:id="1" w:name="_Toc437986418"/>
       <w:r>
         <w:rPr>
           <w:lang w:val="fr-BE"/>
@@ -3751,7 +4373,7 @@
           <w:lang w:val="fr-BE"/>
         </w:rPr>
       </w:pPr>
-      <w:bookmarkStart w:id="2" w:name="_Toc437981033"/>
+      <w:bookmarkStart w:id="2" w:name="_Toc437986419"/>
       <w:r>
         <w:rPr>
           <w:lang w:val="fr-BE"/>
@@ -3798,7 +4420,7 @@
           <w:lang w:val="fr-BE"/>
         </w:rPr>
       </w:pPr>
-      <w:bookmarkStart w:id="3" w:name="_Toc437981034"/>
+      <w:bookmarkStart w:id="3" w:name="_Toc437986420"/>
       <w:r>
         <w:rPr>
           <w:lang w:val="fr-BE"/>
@@ -3909,7 +4531,7 @@
           <w:lang w:val="fr-BE"/>
         </w:rPr>
       </w:pPr>
-      <w:bookmarkStart w:id="4" w:name="_Toc437981035"/>
+      <w:bookmarkStart w:id="4" w:name="_Toc437986421"/>
       <w:r>
         <w:rPr>
           <w:lang w:val="fr-BE"/>
@@ -3944,7 +4566,7 @@
           <w:lang w:val="fr-BE"/>
         </w:rPr>
       </w:pPr>
-      <w:bookmarkStart w:id="5" w:name="_Toc437981036"/>
+      <w:bookmarkStart w:id="5" w:name="_Toc437986422"/>
       <w:r>
         <w:rPr>
           <w:lang w:val="fr-BE"/>
@@ -4011,7 +4633,7 @@
           <w:lang w:val="fr-BE"/>
         </w:rPr>
       </w:pPr>
-      <w:bookmarkStart w:id="6" w:name="_Toc437981037"/>
+      <w:bookmarkStart w:id="6" w:name="_Toc437986423"/>
       <w:r>
         <w:rPr>
           <w:lang w:val="fr-BE"/>
@@ -4077,7 +4699,7 @@
           <w:lang w:val="fr-BE"/>
         </w:rPr>
       </w:pPr>
-      <w:bookmarkStart w:id="7" w:name="_Toc437981038"/>
+      <w:bookmarkStart w:id="7" w:name="_Toc437986424"/>
       <w:r>
         <w:rPr>
           <w:lang w:val="fr-BE"/>
@@ -4118,7 +4740,7 @@
           <w:lang w:val="fr-BE"/>
         </w:rPr>
       </w:pPr>
-      <w:bookmarkStart w:id="8" w:name="_Toc437981039"/>
+      <w:bookmarkStart w:id="8" w:name="_Toc437986425"/>
       <w:r>
         <w:rPr>
           <w:lang w:val="fr-BE"/>
@@ -4182,7 +4804,7 @@
           <w:lang w:val="fr-BE"/>
         </w:rPr>
       </w:pPr>
-      <w:bookmarkStart w:id="9" w:name="_Toc437981040"/>
+      <w:bookmarkStart w:id="9" w:name="_Toc437986426"/>
       <w:r>
         <w:rPr>
           <w:lang w:val="fr-BE"/>
@@ -4246,7 +4868,7 @@
           <w:lang w:val="fr-BE"/>
         </w:rPr>
       </w:pPr>
-      <w:bookmarkStart w:id="10" w:name="_Toc437981041"/>
+      <w:bookmarkStart w:id="10" w:name="_Toc437986427"/>
       <w:r>
         <w:rPr>
           <w:lang w:val="fr-BE"/>
@@ -4287,7 +4909,7 @@
           <w:lang w:val="fr-BE"/>
         </w:rPr>
       </w:pPr>
-      <w:bookmarkStart w:id="11" w:name="_Toc437981042"/>
+      <w:bookmarkStart w:id="11" w:name="_Toc437986428"/>
       <w:r>
         <w:rPr>
           <w:lang w:val="fr-BE"/>
@@ -4424,7 +5046,7 @@
           <w:lang w:val="fr-BE"/>
         </w:rPr>
       </w:pPr>
-      <w:bookmarkStart w:id="12" w:name="_Toc437981043"/>
+      <w:bookmarkStart w:id="12" w:name="_Toc437986429"/>
       <w:r>
         <w:rPr>
           <w:lang w:val="fr-BE"/>
@@ -4470,7 +5092,7 @@
           <w:lang w:val="fr-BE"/>
         </w:rPr>
       </w:pPr>
-      <w:bookmarkStart w:id="13" w:name="_Toc437981044"/>
+      <w:bookmarkStart w:id="13" w:name="_Toc437986430"/>
       <w:r>
         <w:rPr>
           <w:lang w:val="fr-BE"/>
@@ -4528,7 +5150,7 @@
           <w:lang w:val="fr-BE"/>
         </w:rPr>
       </w:pPr>
-      <w:bookmarkStart w:id="14" w:name="_Toc437981045"/>
+      <w:bookmarkStart w:id="14" w:name="_Toc437986431"/>
       <w:r>
         <w:rPr>
           <w:lang w:val="fr-BE"/>
@@ -4623,7 +5245,7 @@
           <w:lang w:val="fr-BE"/>
         </w:rPr>
       </w:pPr>
-      <w:bookmarkStart w:id="15" w:name="_Toc437981046"/>
+      <w:bookmarkStart w:id="15" w:name="_Toc437986432"/>
       <w:r>
         <w:rPr>
           <w:lang w:val="fr-BE"/>
@@ -4681,7 +5303,7 @@
           <w:lang w:val="fr-BE"/>
         </w:rPr>
       </w:pPr>
-      <w:bookmarkStart w:id="16" w:name="_Toc437981047"/>
+      <w:bookmarkStart w:id="16" w:name="_Toc437986433"/>
       <w:r>
         <w:rPr>
           <w:lang w:val="fr-BE"/>
@@ -4733,7 +5355,7 @@
           <w:lang w:val="fr-BE"/>
         </w:rPr>
       </w:pPr>
-      <w:bookmarkStart w:id="17" w:name="_Toc437981048"/>
+      <w:bookmarkStart w:id="17" w:name="_Toc437986434"/>
       <w:r>
         <w:rPr>
           <w:lang w:val="fr-BE"/>
@@ -5009,7 +5631,7 @@
           <w:lang w:val="fr-BE"/>
         </w:rPr>
       </w:pPr>
-      <w:bookmarkStart w:id="18" w:name="_Toc437981049"/>
+      <w:bookmarkStart w:id="18" w:name="_Toc437986435"/>
       <w:r>
         <w:rPr>
           <w:lang w:val="fr-BE"/>
@@ -5082,7 +5704,7 @@
           <w:lang w:val="fr-BE"/>
         </w:rPr>
       </w:pPr>
-      <w:bookmarkStart w:id="19" w:name="_Toc437981050"/>
+      <w:bookmarkStart w:id="19" w:name="_Toc437986436"/>
       <w:r>
         <w:rPr>
           <w:lang w:val="fr-BE"/>
@@ -5148,7 +5770,7 @@
           <w:lang w:val="fr-BE"/>
         </w:rPr>
       </w:pPr>
-      <w:bookmarkStart w:id="20" w:name="_Toc437981051"/>
+      <w:bookmarkStart w:id="20" w:name="_Toc437986437"/>
       <w:r>
         <w:rPr>
           <w:lang w:val="fr-BE"/>
@@ -5238,7 +5860,7 @@
           <w:lang w:val="fr-BE"/>
         </w:rPr>
       </w:pPr>
-      <w:bookmarkStart w:id="21" w:name="_Toc437981052"/>
+      <w:bookmarkStart w:id="21" w:name="_Toc437986438"/>
       <w:r>
         <w:rPr>
           <w:lang w:val="fr-BE"/>
@@ -5328,7 +5950,7 @@
           <w:lang w:val="fr-BE"/>
         </w:rPr>
       </w:pPr>
-      <w:bookmarkStart w:id="22" w:name="_Toc437981053"/>
+      <w:bookmarkStart w:id="22" w:name="_Toc437986439"/>
       <w:r>
         <w:rPr>
           <w:lang w:val="fr-BE"/>
@@ -5454,7 +6076,7 @@
           <w:lang w:val="fr-BE"/>
         </w:rPr>
       </w:pPr>
-      <w:bookmarkStart w:id="23" w:name="_Toc437981054"/>
+      <w:bookmarkStart w:id="23" w:name="_Toc437986440"/>
       <w:r>
         <w:rPr>
           <w:lang w:val="fr-BE"/>
@@ -5544,7 +6166,7 @@
           <w:lang w:val="fr-BE"/>
         </w:rPr>
       </w:pPr>
-      <w:bookmarkStart w:id="24" w:name="_Toc437981055"/>
+      <w:bookmarkStart w:id="24" w:name="_Toc437986441"/>
       <w:r>
         <w:rPr>
           <w:lang w:val="fr-BE"/>
@@ -5559,13 +6181,788 @@
           <w:lang w:val="fr-BE"/>
         </w:rPr>
       </w:pPr>
-    </w:p>
-    <w:p>
-      <w:pPr>
-        <w:rPr>
-          <w:lang w:val="fr-BE"/>
-        </w:rPr>
-      </w:pPr>
+      <w:r>
+        <w:rPr>
+          <w:lang w:val="fr-BE"/>
+        </w:rPr>
+        <w:t>Ce package rassemble des fonctions permettant la recherche de divers données selon des critères.</w:t>
+      </w:r>
+    </w:p>
+    <w:p>
+      <w:pPr>
+        <w:rPr>
+          <w:lang w:val="fr-BE"/>
+        </w:rPr>
+      </w:pPr>
+      <w:r>
+        <w:rPr>
+          <w:lang w:val="fr-BE"/>
+        </w:rPr>
+        <w:t xml:space="preserve">Les fonctions du package renvoient un SYS_REFCURSOR. C’est un curseur contenant des tuples de résultat lisible </w:t>
+      </w:r>
+      <w:r>
+        <w:rPr>
+          <w:lang w:val="fr-BE"/>
+        </w:rPr>
+        <w:t>également en dehors du</w:t>
+      </w:r>
+      <w:r>
+        <w:rPr>
+          <w:lang w:val="fr-BE"/>
+        </w:rPr>
+        <w:t xml:space="preserve"> SGBD.</w:t>
+      </w:r>
+    </w:p>
+    <w:p>
+      <w:pPr>
+        <w:rPr>
+          <w:lang w:val="fr-BE"/>
+        </w:rPr>
+      </w:pPr>
+    </w:p>
+    <w:p>
+      <w:pPr>
+        <w:pStyle w:val="Titre3"/>
+        <w:numPr>
+          <w:ilvl w:val="2"/>
+          <w:numId w:val="2"/>
+        </w:numPr>
+        <w:rPr>
+          <w:lang w:val="fr-BE"/>
+        </w:rPr>
+      </w:pPr>
+      <w:bookmarkStart w:id="25" w:name="_Toc437986442"/>
+      <w:r>
+        <w:rPr>
+          <w:lang w:val="fr-BE"/>
+        </w:rPr>
+        <w:t xml:space="preserve">FUNCTION </w:t>
+      </w:r>
+      <w:proofErr w:type="spellStart"/>
+      <w:r>
+        <w:rPr>
+          <w:lang w:val="fr-BE"/>
+        </w:rPr>
+        <w:t>recherche_id</w:t>
+      </w:r>
+      <w:bookmarkEnd w:id="25"/>
+      <w:proofErr w:type="spellEnd"/>
+    </w:p>
+    <w:p>
+      <w:pPr>
+        <w:rPr>
+          <w:lang w:val="fr-BE"/>
+        </w:rPr>
+      </w:pPr>
+      <w:r>
+        <w:rPr>
+          <w:lang w:val="fr-BE"/>
+        </w:rPr>
+        <w:t>Pa</w:t>
+      </w:r>
+      <w:r>
+        <w:rPr>
+          <w:lang w:val="fr-BE"/>
+        </w:rPr>
+        <w:t xml:space="preserve">ramètres entrants : </w:t>
+      </w:r>
+      <w:r>
+        <w:rPr>
+          <w:lang w:val="fr-BE"/>
+        </w:rPr>
+        <w:t>id d</w:t>
+      </w:r>
+      <w:r>
+        <w:rPr>
+          <w:lang w:val="fr-BE"/>
+        </w:rPr>
+        <w:t>u</w:t>
+      </w:r>
+      <w:r>
+        <w:rPr>
+          <w:lang w:val="fr-BE"/>
+        </w:rPr>
+        <w:t xml:space="preserve"> film.</w:t>
+      </w:r>
+    </w:p>
+    <w:p>
+      <w:pPr>
+        <w:rPr>
+          <w:lang w:val="fr-BE"/>
+        </w:rPr>
+      </w:pPr>
+      <w:r>
+        <w:rPr>
+          <w:lang w:val="fr-BE"/>
+        </w:rPr>
+        <w:t xml:space="preserve">Valeur de retour : </w:t>
+      </w:r>
+      <w:r>
+        <w:rPr>
+          <w:lang w:val="fr-BE"/>
+        </w:rPr>
+        <w:t>SYS_REFCURSOR avec le film recherché</w:t>
+      </w:r>
+      <w:r>
+        <w:rPr>
+          <w:lang w:val="fr-BE"/>
+        </w:rPr>
+        <w:t>.</w:t>
+      </w:r>
+    </w:p>
+    <w:p>
+      <w:pPr>
+        <w:rPr>
+          <w:lang w:val="fr-BE"/>
+        </w:rPr>
+      </w:pPr>
+      <w:r>
+        <w:rPr>
+          <w:lang w:val="fr-BE"/>
+        </w:rPr>
+        <w:t>Recherche d’un film sur son id.</w:t>
+      </w:r>
+    </w:p>
+    <w:p>
+      <w:pPr>
+        <w:rPr>
+          <w:lang w:val="fr-BE"/>
+        </w:rPr>
+      </w:pPr>
+    </w:p>
+    <w:p>
+      <w:pPr>
+        <w:pStyle w:val="Titre3"/>
+        <w:numPr>
+          <w:ilvl w:val="2"/>
+          <w:numId w:val="2"/>
+        </w:numPr>
+        <w:rPr>
+          <w:lang w:val="fr-BE"/>
+        </w:rPr>
+      </w:pPr>
+      <w:bookmarkStart w:id="26" w:name="_Toc437986443"/>
+      <w:r>
+        <w:rPr>
+          <w:lang w:val="fr-BE"/>
+        </w:rPr>
+        <w:t xml:space="preserve">FUNCTION </w:t>
+      </w:r>
+      <w:r>
+        <w:rPr>
+          <w:lang w:val="fr-BE"/>
+        </w:rPr>
+        <w:t>recherche</w:t>
+      </w:r>
+      <w:bookmarkEnd w:id="26"/>
+    </w:p>
+    <w:p>
+      <w:pPr>
+        <w:rPr>
+          <w:lang w:val="fr-BE"/>
+        </w:rPr>
+      </w:pPr>
+      <w:r>
+        <w:rPr>
+          <w:lang w:val="fr-BE"/>
+        </w:rPr>
+        <w:t>Paramètre</w:t>
+      </w:r>
+      <w:r>
+        <w:rPr>
+          <w:lang w:val="fr-BE"/>
+        </w:rPr>
+        <w:t>s entrants : titre, acteurs, réalisateurs, année de sortie, année de sortie minimale, année de sortie maximale du film.</w:t>
+      </w:r>
+    </w:p>
+    <w:p>
+      <w:pPr>
+        <w:rPr>
+          <w:lang w:val="fr-BE"/>
+        </w:rPr>
+      </w:pPr>
+      <w:r>
+        <w:rPr>
+          <w:lang w:val="fr-BE"/>
+        </w:rPr>
+        <w:t xml:space="preserve">Valeur de retour : </w:t>
+      </w:r>
+      <w:r>
+        <w:rPr>
+          <w:lang w:val="fr-BE"/>
+        </w:rPr>
+        <w:t>SYS_REFCURSOR avec</w:t>
+      </w:r>
+      <w:r>
+        <w:rPr>
+          <w:lang w:val="fr-BE"/>
+        </w:rPr>
+        <w:t xml:space="preserve"> les films correspondants aux critères fournis.</w:t>
+      </w:r>
+    </w:p>
+    <w:p>
+      <w:pPr>
+        <w:rPr>
+          <w:lang w:val="fr-BE"/>
+        </w:rPr>
+      </w:pPr>
+      <w:r>
+        <w:rPr>
+          <w:lang w:val="fr-BE"/>
+        </w:rPr>
+        <w:t>Recherche des films correspondants à un ou plusieurs critères fournis en paramètre.</w:t>
+      </w:r>
+    </w:p>
+    <w:p>
+      <w:pPr>
+        <w:rPr>
+          <w:lang w:val="fr-BE"/>
+        </w:rPr>
+      </w:pPr>
+    </w:p>
+    <w:p>
+      <w:pPr>
+        <w:pStyle w:val="Titre3"/>
+        <w:numPr>
+          <w:ilvl w:val="2"/>
+          <w:numId w:val="2"/>
+        </w:numPr>
+        <w:rPr>
+          <w:lang w:val="fr-BE"/>
+        </w:rPr>
+      </w:pPr>
+      <w:bookmarkStart w:id="27" w:name="_Toc437986444"/>
+      <w:r>
+        <w:rPr>
+          <w:lang w:val="fr-BE"/>
+        </w:rPr>
+        <w:t xml:space="preserve">FUNCTION </w:t>
+      </w:r>
+      <w:proofErr w:type="spellStart"/>
+      <w:r>
+        <w:rPr>
+          <w:lang w:val="fr-BE"/>
+        </w:rPr>
+        <w:t>getAfficheFilm</w:t>
+      </w:r>
+      <w:bookmarkEnd w:id="27"/>
+      <w:proofErr w:type="spellEnd"/>
+    </w:p>
+    <w:p>
+      <w:pPr>
+        <w:rPr>
+          <w:lang w:val="fr-BE"/>
+        </w:rPr>
+      </w:pPr>
+      <w:r>
+        <w:rPr>
+          <w:lang w:val="fr-BE"/>
+        </w:rPr>
+        <w:t xml:space="preserve">Paramètres entrants : id </w:t>
+      </w:r>
+      <w:r>
+        <w:rPr>
+          <w:lang w:val="fr-BE"/>
+        </w:rPr>
+        <w:t>du film.</w:t>
+      </w:r>
+    </w:p>
+    <w:p>
+      <w:pPr>
+        <w:rPr>
+          <w:lang w:val="fr-BE"/>
+        </w:rPr>
+      </w:pPr>
+      <w:r>
+        <w:rPr>
+          <w:lang w:val="fr-BE"/>
+        </w:rPr>
+        <w:t xml:space="preserve">Valeur de retour : </w:t>
+      </w:r>
+      <w:r>
+        <w:rPr>
+          <w:lang w:val="fr-BE"/>
+        </w:rPr>
+        <w:t xml:space="preserve">SYS_REFCURSOR avec l’affiche </w:t>
+      </w:r>
+      <w:r>
+        <w:rPr>
+          <w:lang w:val="fr-BE"/>
+        </w:rPr>
+        <w:t>du</w:t>
+      </w:r>
+      <w:r>
+        <w:rPr>
+          <w:lang w:val="fr-BE"/>
+        </w:rPr>
+        <w:t xml:space="preserve"> film </w:t>
+      </w:r>
+      <w:r>
+        <w:rPr>
+          <w:lang w:val="fr-BE"/>
+        </w:rPr>
+        <w:t>demandé</w:t>
+      </w:r>
+      <w:r>
+        <w:rPr>
+          <w:lang w:val="fr-BE"/>
+        </w:rPr>
+        <w:t>.</w:t>
+      </w:r>
+    </w:p>
+    <w:p>
+      <w:pPr>
+        <w:rPr>
+          <w:lang w:val="fr-BE"/>
+        </w:rPr>
+      </w:pPr>
+      <w:r>
+        <w:rPr>
+          <w:lang w:val="fr-BE"/>
+        </w:rPr>
+        <w:t>Obtention d’une affiche d’un film sur son id.</w:t>
+      </w:r>
+    </w:p>
+    <w:p>
+      <w:pPr>
+        <w:rPr>
+          <w:lang w:val="fr-BE"/>
+        </w:rPr>
+      </w:pPr>
+    </w:p>
+    <w:p>
+      <w:pPr>
+        <w:pStyle w:val="Titre3"/>
+        <w:numPr>
+          <w:ilvl w:val="2"/>
+          <w:numId w:val="2"/>
+        </w:numPr>
+        <w:rPr>
+          <w:lang w:val="fr-BE"/>
+        </w:rPr>
+      </w:pPr>
+      <w:bookmarkStart w:id="28" w:name="_Toc437986445"/>
+      <w:r>
+        <w:rPr>
+          <w:lang w:val="fr-BE"/>
+        </w:rPr>
+        <w:t xml:space="preserve">FUNCTION </w:t>
+      </w:r>
+      <w:proofErr w:type="spellStart"/>
+      <w:r>
+        <w:rPr>
+          <w:lang w:val="fr-BE"/>
+        </w:rPr>
+        <w:t>getNoteUtilisateurFilm</w:t>
+      </w:r>
+      <w:bookmarkEnd w:id="28"/>
+      <w:proofErr w:type="spellEnd"/>
+    </w:p>
+    <w:p>
+      <w:pPr>
+        <w:rPr>
+          <w:lang w:val="fr-BE"/>
+        </w:rPr>
+      </w:pPr>
+      <w:r>
+        <w:rPr>
+          <w:lang w:val="fr-BE"/>
+        </w:rPr>
+        <w:t>Paramètres entrants : id du film.</w:t>
+      </w:r>
+    </w:p>
+    <w:p>
+      <w:pPr>
+        <w:rPr>
+          <w:lang w:val="fr-BE"/>
+        </w:rPr>
+      </w:pPr>
+      <w:r>
+        <w:rPr>
+          <w:lang w:val="fr-BE"/>
+        </w:rPr>
+        <w:t xml:space="preserve">Valeur de retour : SYS_REFCURSOR avec </w:t>
+      </w:r>
+      <w:r>
+        <w:rPr>
+          <w:lang w:val="fr-BE"/>
+        </w:rPr>
+        <w:t xml:space="preserve">la moyenne et </w:t>
+      </w:r>
+      <w:r>
+        <w:rPr>
+          <w:lang w:val="fr-BE"/>
+        </w:rPr>
+        <w:t>l</w:t>
+      </w:r>
+      <w:r>
+        <w:rPr>
+          <w:lang w:val="fr-BE"/>
+        </w:rPr>
+        <w:t xml:space="preserve">e nombre de notes des utilisateurs du </w:t>
+      </w:r>
+      <w:r>
+        <w:rPr>
+          <w:lang w:val="fr-BE"/>
+        </w:rPr>
+        <w:t xml:space="preserve">film </w:t>
+      </w:r>
+      <w:r>
+        <w:rPr>
+          <w:lang w:val="fr-BE"/>
+        </w:rPr>
+        <w:t>demandé</w:t>
+      </w:r>
+      <w:r>
+        <w:rPr>
+          <w:lang w:val="fr-BE"/>
+        </w:rPr>
+        <w:t>.</w:t>
+      </w:r>
+    </w:p>
+    <w:p>
+      <w:pPr>
+        <w:rPr>
+          <w:lang w:val="fr-BE"/>
+        </w:rPr>
+      </w:pPr>
+      <w:r>
+        <w:rPr>
+          <w:lang w:val="fr-BE"/>
+        </w:rPr>
+        <w:t xml:space="preserve">Obtention </w:t>
+      </w:r>
+      <w:r>
+        <w:rPr>
+          <w:lang w:val="fr-BE"/>
+        </w:rPr>
+        <w:t xml:space="preserve">de la moyenne </w:t>
+      </w:r>
+      <w:r>
+        <w:rPr>
+          <w:lang w:val="fr-BE"/>
+        </w:rPr>
+        <w:t xml:space="preserve">et du nombre </w:t>
+      </w:r>
+      <w:r>
+        <w:rPr>
+          <w:lang w:val="fr-BE"/>
+        </w:rPr>
+        <w:t>de notes des utilisateurs d’un film sur son id.</w:t>
+      </w:r>
+    </w:p>
+    <w:p>
+      <w:pPr>
+        <w:rPr>
+          <w:lang w:val="fr-BE"/>
+        </w:rPr>
+      </w:pPr>
+    </w:p>
+    <w:p>
+      <w:pPr>
+        <w:pStyle w:val="Titre3"/>
+        <w:numPr>
+          <w:ilvl w:val="2"/>
+          <w:numId w:val="2"/>
+        </w:numPr>
+        <w:rPr>
+          <w:lang w:val="fr-BE"/>
+        </w:rPr>
+      </w:pPr>
+      <w:bookmarkStart w:id="29" w:name="_Toc437986446"/>
+      <w:r>
+        <w:rPr>
+          <w:lang w:val="fr-BE"/>
+        </w:rPr>
+        <w:t xml:space="preserve">FUNCTION </w:t>
+      </w:r>
+      <w:proofErr w:type="spellStart"/>
+      <w:r>
+        <w:rPr>
+          <w:lang w:val="fr-BE"/>
+        </w:rPr>
+        <w:t>getActeursFilm</w:t>
+      </w:r>
+      <w:bookmarkEnd w:id="29"/>
+      <w:proofErr w:type="spellEnd"/>
+    </w:p>
+    <w:p>
+      <w:pPr>
+        <w:rPr>
+          <w:lang w:val="fr-BE"/>
+        </w:rPr>
+      </w:pPr>
+      <w:r>
+        <w:rPr>
+          <w:lang w:val="fr-BE"/>
+        </w:rPr>
+        <w:t>Pa</w:t>
+      </w:r>
+      <w:r>
+        <w:rPr>
+          <w:lang w:val="fr-BE"/>
+        </w:rPr>
+        <w:t xml:space="preserve">ramètres entrants : id </w:t>
+      </w:r>
+      <w:r>
+        <w:rPr>
+          <w:lang w:val="fr-BE"/>
+        </w:rPr>
+        <w:t>du film.</w:t>
+      </w:r>
+    </w:p>
+    <w:p>
+      <w:pPr>
+        <w:rPr>
+          <w:lang w:val="fr-BE"/>
+        </w:rPr>
+      </w:pPr>
+      <w:r>
+        <w:rPr>
+          <w:lang w:val="fr-BE"/>
+        </w:rPr>
+        <w:lastRenderedPageBreak/>
+        <w:t xml:space="preserve">Valeur de retour : </w:t>
+      </w:r>
+      <w:r>
+        <w:rPr>
+          <w:lang w:val="fr-BE"/>
+        </w:rPr>
+        <w:t>SYS_REFCURSOR avec</w:t>
+      </w:r>
+      <w:r>
+        <w:rPr>
+          <w:lang w:val="fr-BE"/>
+        </w:rPr>
+        <w:t xml:space="preserve"> les acteurs ayant joué dans le film demandé.</w:t>
+      </w:r>
+    </w:p>
+    <w:p>
+      <w:pPr>
+        <w:rPr>
+          <w:lang w:val="fr-BE"/>
+        </w:rPr>
+      </w:pPr>
+      <w:r>
+        <w:rPr>
+          <w:lang w:val="fr-BE"/>
+        </w:rPr>
+        <w:t>Obtention des acteurs jouant dans un film sur son id.</w:t>
+      </w:r>
+    </w:p>
+    <w:p>
+      <w:pPr>
+        <w:rPr>
+          <w:lang w:val="fr-BE"/>
+        </w:rPr>
+      </w:pPr>
+    </w:p>
+    <w:p>
+      <w:pPr>
+        <w:pStyle w:val="Titre3"/>
+        <w:numPr>
+          <w:ilvl w:val="2"/>
+          <w:numId w:val="2"/>
+        </w:numPr>
+        <w:rPr>
+          <w:lang w:val="fr-BE"/>
+        </w:rPr>
+      </w:pPr>
+      <w:bookmarkStart w:id="30" w:name="_Toc437986447"/>
+      <w:r>
+        <w:rPr>
+          <w:lang w:val="fr-BE"/>
+        </w:rPr>
+        <w:t xml:space="preserve">FUNCTION </w:t>
+      </w:r>
+      <w:proofErr w:type="spellStart"/>
+      <w:r>
+        <w:rPr>
+          <w:lang w:val="fr-BE"/>
+        </w:rPr>
+        <w:t>getRealisateursFilm</w:t>
+      </w:r>
+      <w:bookmarkEnd w:id="30"/>
+      <w:proofErr w:type="spellEnd"/>
+    </w:p>
+    <w:p>
+      <w:pPr>
+        <w:rPr>
+          <w:lang w:val="fr-BE"/>
+        </w:rPr>
+      </w:pPr>
+      <w:r>
+        <w:rPr>
+          <w:lang w:val="fr-BE"/>
+        </w:rPr>
+        <w:t>Paramètres entrants : id du film.</w:t>
+      </w:r>
+    </w:p>
+    <w:p>
+      <w:pPr>
+        <w:rPr>
+          <w:lang w:val="fr-BE"/>
+        </w:rPr>
+      </w:pPr>
+      <w:r>
+        <w:rPr>
+          <w:lang w:val="fr-BE"/>
+        </w:rPr>
+        <w:t xml:space="preserve">Valeur de retour : </w:t>
+      </w:r>
+      <w:r>
+        <w:rPr>
+          <w:lang w:val="fr-BE"/>
+        </w:rPr>
+        <w:t>SYS_REFCURSOR avec</w:t>
+      </w:r>
+      <w:r>
+        <w:rPr>
+          <w:lang w:val="fr-BE"/>
+        </w:rPr>
+        <w:t xml:space="preserve"> les réalisateurs ayant réalisé le film demandé.</w:t>
+      </w:r>
+    </w:p>
+    <w:p>
+      <w:pPr>
+        <w:rPr>
+          <w:lang w:val="fr-BE"/>
+        </w:rPr>
+      </w:pPr>
+      <w:r>
+        <w:rPr>
+          <w:lang w:val="fr-BE"/>
+        </w:rPr>
+        <w:t>Obtention des réalisateurs réalisant un film sur son id.</w:t>
+      </w:r>
+    </w:p>
+    <w:p>
+      <w:pPr>
+        <w:rPr>
+          <w:lang w:val="fr-BE"/>
+        </w:rPr>
+      </w:pPr>
+    </w:p>
+    <w:p>
+      <w:pPr>
+        <w:pStyle w:val="Titre3"/>
+        <w:numPr>
+          <w:ilvl w:val="2"/>
+          <w:numId w:val="2"/>
+        </w:numPr>
+        <w:rPr>
+          <w:lang w:val="fr-BE"/>
+        </w:rPr>
+      </w:pPr>
+      <w:bookmarkStart w:id="31" w:name="_Toc437986448"/>
+      <w:r>
+        <w:rPr>
+          <w:lang w:val="fr-BE"/>
+        </w:rPr>
+        <w:t xml:space="preserve">FUNCTION </w:t>
+      </w:r>
+      <w:proofErr w:type="spellStart"/>
+      <w:r>
+        <w:rPr>
+          <w:lang w:val="fr-BE"/>
+        </w:rPr>
+        <w:t>getAvisFilm</w:t>
+      </w:r>
+      <w:bookmarkEnd w:id="31"/>
+      <w:proofErr w:type="spellEnd"/>
+    </w:p>
+    <w:p>
+      <w:pPr>
+        <w:rPr>
+          <w:lang w:val="fr-BE"/>
+        </w:rPr>
+      </w:pPr>
+      <w:r>
+        <w:rPr>
+          <w:lang w:val="fr-BE"/>
+        </w:rPr>
+        <w:t xml:space="preserve">Paramètres entrants : </w:t>
+      </w:r>
+      <w:r>
+        <w:rPr>
+          <w:lang w:val="fr-BE"/>
+        </w:rPr>
+        <w:t>id du film, numéro de page.</w:t>
+      </w:r>
+    </w:p>
+    <w:p>
+      <w:pPr>
+        <w:rPr>
+          <w:lang w:val="fr-BE"/>
+        </w:rPr>
+      </w:pPr>
+      <w:r>
+        <w:rPr>
+          <w:lang w:val="fr-BE"/>
+        </w:rPr>
+        <w:t xml:space="preserve">Valeur de retour : </w:t>
+      </w:r>
+      <w:r>
+        <w:rPr>
+          <w:lang w:val="fr-BE"/>
+        </w:rPr>
+        <w:t>SYS_REFCURSOR avec</w:t>
+      </w:r>
+      <w:r>
+        <w:rPr>
+          <w:lang w:val="fr-BE"/>
+        </w:rPr>
+        <w:t xml:space="preserve"> 5 avis du film demandé.</w:t>
+      </w:r>
+    </w:p>
+    <w:p>
+      <w:pPr>
+        <w:rPr>
+          <w:lang w:val="fr-BE"/>
+        </w:rPr>
+      </w:pPr>
+      <w:r>
+        <w:rPr>
+          <w:lang w:val="fr-BE"/>
+        </w:rPr>
+        <w:t xml:space="preserve">Obtention de 5 avis d’un film sur son id. Ces avis sont sélectionnés par rapport </w:t>
+      </w:r>
+      <w:r>
+        <w:rPr>
+          <w:lang w:val="fr-BE"/>
+        </w:rPr>
+        <w:t>au</w:t>
+      </w:r>
+      <w:r>
+        <w:rPr>
+          <w:lang w:val="fr-BE"/>
+        </w:rPr>
+        <w:t xml:space="preserve"> numéro de page</w:t>
+      </w:r>
+      <w:r>
+        <w:rPr>
+          <w:lang w:val="fr-BE"/>
+        </w:rPr>
+        <w:t xml:space="preserve"> courant dans l’application cliente</w:t>
+      </w:r>
+      <w:r>
+        <w:rPr>
+          <w:lang w:val="fr-BE"/>
+        </w:rPr>
+        <w:t xml:space="preserve"> car il faut les retourner 5 par 5 selon </w:t>
+      </w:r>
+      <w:r>
+        <w:rPr>
+          <w:lang w:val="fr-BE"/>
+        </w:rPr>
+        <w:t>c</w:t>
+      </w:r>
+      <w:r>
+        <w:rPr>
+          <w:lang w:val="fr-BE"/>
+        </w:rPr>
+        <w:t>e numéro.</w:t>
+      </w:r>
     </w:p>
     <w:p>
       <w:pPr>
@@ -5585,14 +6982,14 @@
           <w:lang w:val="fr-BE"/>
         </w:rPr>
       </w:pPr>
-      <w:bookmarkStart w:id="25" w:name="_Toc437981056"/>
+      <w:bookmarkStart w:id="32" w:name="_Toc437986449"/>
       <w:r>
         <w:rPr>
           <w:lang w:val="fr-BE"/>
         </w:rPr>
         <w:t>ProcedureAlimCB.sql</w:t>
       </w:r>
-      <w:bookmarkEnd w:id="25"/>
+      <w:bookmarkEnd w:id="32"/>
     </w:p>
     <w:p>
       <w:pPr>
@@ -5626,14 +7023,14 @@
           <w:lang w:val="fr-BE"/>
         </w:rPr>
       </w:pPr>
-      <w:bookmarkStart w:id="26" w:name="_Toc437981057"/>
+      <w:bookmarkStart w:id="33" w:name="_Toc437986450"/>
       <w:r>
         <w:rPr>
           <w:lang w:val="fr-BE"/>
         </w:rPr>
         <w:t>ProcedureBackup.sql</w:t>
       </w:r>
-      <w:bookmarkEnd w:id="26"/>
+      <w:bookmarkEnd w:id="33"/>
     </w:p>
     <w:p>
       <w:pPr>
@@ -5707,14 +7104,14 @@
           <w:lang w:val="fr-BE"/>
         </w:rPr>
       </w:pPr>
-      <w:bookmarkStart w:id="27" w:name="_Toc437981058"/>
+      <w:bookmarkStart w:id="34" w:name="_Toc437986451"/>
       <w:r>
         <w:rPr>
           <w:lang w:val="fr-BE"/>
         </w:rPr>
         <w:t>ProcedureEvalFilm.sql</w:t>
       </w:r>
-      <w:bookmarkEnd w:id="27"/>
+      <w:bookmarkEnd w:id="34"/>
     </w:p>
     <w:p>
       <w:pPr>
@@ -5760,42 +7157,52 @@
           <w:lang w:val="fr-BE"/>
         </w:rPr>
       </w:pPr>
-      <w:bookmarkStart w:id="28" w:name="_Toc437981059"/>
+      <w:bookmarkStart w:id="35" w:name="_Toc437986452"/>
       <w:r>
         <w:rPr>
           <w:lang w:val="fr-BE"/>
         </w:rPr>
         <w:t>ProcedureRetourCopie.sql</w:t>
       </w:r>
-      <w:bookmarkEnd w:id="28"/>
-    </w:p>
-    <w:p>
-      <w:pPr>
-        <w:rPr>
-          <w:lang w:val="fr-BE"/>
-        </w:rPr>
-      </w:pPr>
-    </w:p>
-    <w:p>
-      <w:pPr>
-        <w:rPr>
-          <w:lang w:val="fr-BE"/>
-        </w:rPr>
-      </w:pPr>
-    </w:p>
-    <w:p>
-      <w:pPr>
-        <w:rPr>
-          <w:lang w:val="fr-BE"/>
-        </w:rPr>
-      </w:pPr>
-    </w:p>
-    <w:p>
-      <w:pPr>
-        <w:rPr>
-          <w:lang w:val="fr-BE"/>
-        </w:rPr>
-      </w:pPr>
+      <w:bookmarkEnd w:id="35"/>
+    </w:p>
+    <w:p>
+      <w:pPr>
+        <w:rPr>
+          <w:lang w:val="fr-BE"/>
+        </w:rPr>
+      </w:pPr>
+      <w:r>
+        <w:rPr>
+          <w:lang w:val="fr-BE"/>
+        </w:rPr>
+        <w:t>Insertion des copies de films récupérées de CC sur CB.</w:t>
+      </w:r>
+    </w:p>
+    <w:p>
+      <w:pPr>
+        <w:rPr>
+          <w:lang w:val="fr-BE"/>
+        </w:rPr>
+      </w:pPr>
+      <w:r>
+        <w:rPr>
+          <w:lang w:val="fr-BE"/>
+        </w:rPr>
+        <w:t xml:space="preserve">Suppression </w:t>
+      </w:r>
+      <w:r>
+        <w:rPr>
+          <w:lang w:val="fr-BE"/>
+        </w:rPr>
+        <w:t>de ces</w:t>
+      </w:r>
+      <w:r>
+        <w:rPr>
+          <w:lang w:val="fr-BE"/>
+        </w:rPr>
+        <w:t xml:space="preserve"> données sur la table XML de communication.</w:t>
+      </w:r>
     </w:p>
     <w:p>
       <w:pPr>
@@ -5815,14 +7222,14 @@
           <w:lang w:val="fr-BE"/>
         </w:rPr>
       </w:pPr>
-      <w:bookmarkStart w:id="29" w:name="_Toc437981060"/>
+      <w:bookmarkStart w:id="36" w:name="_Toc437986453"/>
       <w:r>
         <w:rPr>
           <w:lang w:val="fr-BE"/>
         </w:rPr>
         <w:t>TriggerCopieCotesAvis.sql</w:t>
       </w:r>
-      <w:bookmarkEnd w:id="29"/>
+      <w:bookmarkEnd w:id="36"/>
     </w:p>
     <w:p>
       <w:pPr>
@@ -5861,7 +7268,7 @@
           <w:lang w:val="fr-BE"/>
         </w:rPr>
       </w:pPr>
-      <w:bookmarkStart w:id="30" w:name="_Toc437981061"/>
+      <w:bookmarkStart w:id="37" w:name="_Toc437986454"/>
       <w:r>
         <w:rPr>
           <w:lang w:val="fr-BE"/>
@@ -5880,7 +7287,7 @@
         </w:rPr>
         <w:t>CopieFilm.sql</w:t>
       </w:r>
-      <w:bookmarkEnd w:id="30"/>
+      <w:bookmarkEnd w:id="37"/>
     </w:p>
     <w:p>
       <w:pPr>
@@ -5923,7 +7330,6 @@
         <w:rPr>
           <w:lang w:val="fr-BE"/>
         </w:rPr>
-        <w:lastRenderedPageBreak/>
         <w:t xml:space="preserve">Déclencheur DELETECOPIE </w:t>
       </w:r>
       <w:r>
@@ -5964,7 +7370,7 @@
           <w:lang w:val="fr-BE"/>
         </w:rPr>
       </w:pPr>
-      <w:bookmarkStart w:id="31" w:name="_Toc437981062"/>
+      <w:bookmarkStart w:id="38" w:name="_Toc437986455"/>
       <w:r>
         <w:rPr>
           <w:lang w:val="fr-BE"/>
@@ -5972,7 +7378,7 @@
         <w:lastRenderedPageBreak/>
         <w:t>CBB</w:t>
       </w:r>
-      <w:bookmarkEnd w:id="31"/>
+      <w:bookmarkEnd w:id="38"/>
     </w:p>
     <w:p>
       <w:pPr>
@@ -6026,7 +7432,7 @@
           <w:lang w:val="fr-BE"/>
         </w:rPr>
       </w:pPr>
-      <w:bookmarkStart w:id="32" w:name="_Toc437981063"/>
+      <w:bookmarkStart w:id="39" w:name="_Toc437986456"/>
       <w:r>
         <w:rPr>
           <w:lang w:val="fr-BE"/>
@@ -6034,7 +7440,7 @@
         <w:lastRenderedPageBreak/>
         <w:t>CC</w:t>
       </w:r>
-      <w:bookmarkEnd w:id="32"/>
+      <w:bookmarkEnd w:id="39"/>
     </w:p>
     <w:p>
       <w:pPr>
@@ -6088,7 +7494,7 @@
           <w:lang w:val="fr-BE"/>
         </w:rPr>
       </w:pPr>
-      <w:bookmarkStart w:id="33" w:name="_Toc437981064"/>
+      <w:bookmarkStart w:id="40" w:name="_Toc437986457"/>
       <w:r>
         <w:rPr>
           <w:lang w:val="fr-BE"/>
@@ -6096,7 +7502,7 @@
         <w:lastRenderedPageBreak/>
         <w:t>MKT</w:t>
       </w:r>
-      <w:bookmarkEnd w:id="33"/>
+      <w:bookmarkEnd w:id="40"/>
     </w:p>
     <w:p>
       <w:pPr>
@@ -6171,7 +7577,7 @@
           <w:lang w:val="fr-BE"/>
         </w:rPr>
       </w:pPr>
-      <w:bookmarkStart w:id="34" w:name="_Toc437981065"/>
+      <w:bookmarkStart w:id="41" w:name="_Toc437986458"/>
       <w:r>
         <w:rPr>
           <w:lang w:val="fr-BE"/>
@@ -6179,65 +7585,65 @@
         <w:lastRenderedPageBreak/>
         <w:t>Application film</w:t>
       </w:r>
-      <w:bookmarkEnd w:id="34"/>
-    </w:p>
-    <w:p>
-      <w:pPr>
-        <w:rPr>
-          <w:lang w:val="fr-BE"/>
-        </w:rPr>
-      </w:pPr>
-    </w:p>
-    <w:p>
-      <w:pPr>
-        <w:rPr>
-          <w:lang w:val="fr-BE"/>
-        </w:rPr>
-      </w:pPr>
-    </w:p>
-    <w:p>
-      <w:pPr>
-        <w:rPr>
-          <w:lang w:val="fr-BE"/>
-        </w:rPr>
-      </w:pPr>
-    </w:p>
-    <w:p>
-      <w:pPr>
-        <w:rPr>
-          <w:lang w:val="fr-BE"/>
-        </w:rPr>
-      </w:pPr>
-    </w:p>
-    <w:p>
-      <w:pPr>
-        <w:rPr>
-          <w:lang w:val="fr-BE"/>
-        </w:rPr>
-      </w:pPr>
-    </w:p>
-    <w:p>
-      <w:pPr>
-        <w:rPr>
-          <w:lang w:val="fr-BE"/>
-        </w:rPr>
-      </w:pPr>
-    </w:p>
-    <w:p>
-      <w:pPr>
-        <w:rPr>
-          <w:lang w:val="fr-BE"/>
-        </w:rPr>
-      </w:pPr>
-    </w:p>
-    <w:p>
-      <w:pPr>
-        <w:rPr>
-          <w:lang w:val="fr-BE"/>
-        </w:rPr>
-      </w:pPr>
-      <w:bookmarkStart w:id="35" w:name="_GoBack"/>
-      <w:bookmarkEnd w:id="35"/>
+      <w:bookmarkEnd w:id="41"/>
+    </w:p>
+    <w:p>
+      <w:pPr>
+        <w:rPr>
+          <w:lang w:val="fr-BE"/>
+        </w:rPr>
+      </w:pPr>
+    </w:p>
+    <w:p>
+      <w:pPr>
+        <w:rPr>
+          <w:lang w:val="fr-BE"/>
+        </w:rPr>
+      </w:pPr>
+    </w:p>
+    <w:p>
+      <w:pPr>
+        <w:rPr>
+          <w:lang w:val="fr-BE"/>
+        </w:rPr>
+      </w:pPr>
+    </w:p>
+    <w:p>
+      <w:pPr>
+        <w:rPr>
+          <w:lang w:val="fr-BE"/>
+        </w:rPr>
+      </w:pPr>
+    </w:p>
+    <w:p>
+      <w:pPr>
+        <w:rPr>
+          <w:lang w:val="fr-BE"/>
+        </w:rPr>
+      </w:pPr>
+    </w:p>
+    <w:p>
+      <w:pPr>
+        <w:rPr>
+          <w:lang w:val="fr-BE"/>
+        </w:rPr>
+      </w:pPr>
+    </w:p>
+    <w:p>
+      <w:pPr>
+        <w:rPr>
+          <w:lang w:val="fr-BE"/>
+        </w:rPr>
+      </w:pPr>
+    </w:p>
+    <w:p>
+      <w:pPr>
+        <w:rPr>
+          <w:lang w:val="fr-BE"/>
+        </w:rPr>
+      </w:pPr>
+      <w:bookmarkStart w:id="42" w:name="_GoBack"/>
+      <w:bookmarkEnd w:id="42"/>
     </w:p>
     <w:sectPr>
       <w:headerReference w:type="default" r:id="rId10"/>
@@ -6366,7 +7772,7 @@
                                 <w:sz w:val="48"/>
                                 <w:szCs w:val="44"/>
                               </w:rPr>
-                              <w:t>9</w:t>
+                              <w:t>3</w:t>
                             </w:r>
                             <w:r>
                               <w:rPr>
@@ -8277,7 +9683,7 @@
   <a:extraClrSchemeLst/>
   <a:extLst>
     <a:ext uri="{05A4C25C-085E-4340-85A3-A5531E510DB2}">
-      <thm15:themeFamily xmlns="" xmlns:thm15="http://schemas.microsoft.com/office/thememl/2012/main" name="Office Theme" id="{62F939B6-93AF-4DB8-9C6B-D6C7DFDC589F}" vid="{4A3C46E8-61CC-4603-A589-7422A47A8E4A}"/>
+      <thm15:themeFamily xmlns:thm15="http://schemas.microsoft.com/office/thememl/2012/main" xmlns="" name="Office Theme" id="{62F939B6-93AF-4DB8-9C6B-D6C7DFDC589F}" vid="{4A3C46E8-61CC-4603-A589-7422A47A8E4A}"/>
     </a:ext>
   </a:extLst>
 </a:theme>
@@ -8307,7 +9713,7 @@
 </file>
 
 <file path=customXml/itemProps2.xml><?xml version="1.0" encoding="utf-8"?>
-<ds:datastoreItem xmlns:ds="http://schemas.openxmlformats.org/officeDocument/2006/customXml" ds:itemID="{32048B4A-5099-4F7D-91C6-847871C10687}">
+<ds:datastoreItem xmlns:ds="http://schemas.openxmlformats.org/officeDocument/2006/customXml" ds:itemID="{186FBFCA-DEFE-45C4-A2FE-86D9D96B5239}">
   <ds:schemaRefs>
     <ds:schemaRef ds:uri="http://schemas.openxmlformats.org/officeDocument/2006/bibliography"/>
   </ds:schemaRefs>

</xml_diff>

<commit_message>
Admins + MRD + Modif pckg
</commit_message>
<xml_diff>
--- a/AdminMaintenance.docx
+++ b/AdminMaintenance.docx
@@ -182,7 +182,23 @@
                         <w:color w:val="5B9BD5" w:themeColor="accent1"/>
                         <w:lang w:val="fr-BE"/>
                       </w:rPr>
-                      <w:t xml:space="preserve"> &amp; Seel Océane</w:t>
+                      <w:t xml:space="preserve"> &amp; </w:t>
+                    </w:r>
+                    <w:proofErr w:type="spellStart"/>
+                    <w:r>
+                      <w:rPr>
+                        <w:color w:val="5B9BD5" w:themeColor="accent1"/>
+                        <w:lang w:val="fr-BE"/>
+                      </w:rPr>
+                      <w:t>Seel</w:t>
+                    </w:r>
+                    <w:proofErr w:type="spellEnd"/>
+                    <w:r>
+                      <w:rPr>
+                        <w:color w:val="5B9BD5" w:themeColor="accent1"/>
+                        <w:lang w:val="fr-BE"/>
+                      </w:rPr>
+                      <w:t xml:space="preserve"> Océane</w:t>
                     </w:r>
                   </w:p>
                 </w:sdtContent>
@@ -7264,7 +7280,21 @@
         <w:rPr>
           <w:lang w:val="fr-BE"/>
         </w:rPr>
-        <w:t> : Base de données dédiée au schéma d’intégration préparant et sélectionnant uniquement les données utiles au datawarehouse.</w:t>
+        <w:t xml:space="preserve"> : Base de données dédiée au schéma d’intégration préparant et sélectionnant uniquement les données utiles au </w:t>
+      </w:r>
+      <w:proofErr w:type="spellStart"/>
+      <w:r>
+        <w:rPr>
+          <w:lang w:val="fr-BE"/>
+        </w:rPr>
+        <w:t>datawarehouse</w:t>
+      </w:r>
+      <w:proofErr w:type="spellEnd"/>
+      <w:r>
+        <w:rPr>
+          <w:lang w:val="fr-BE"/>
+        </w:rPr>
+        <w:t>.</w:t>
       </w:r>
     </w:p>
     <w:p>
@@ -7284,13 +7314,45 @@
           <w:u w:val="single"/>
           <w:lang w:val="fr-BE"/>
         </w:rPr>
-        <w:t>DW (DataWarehouse)</w:t>
-      </w:r>
-      <w:r>
-        <w:rPr>
-          <w:lang w:val="fr-BE"/>
-        </w:rPr>
-        <w:t> : Base de données dédiée au datawarehouse donc à la prise de décision.</w:t>
+        <w:t>DW (</w:t>
+      </w:r>
+      <w:proofErr w:type="spellStart"/>
+      <w:r>
+        <w:rPr>
+          <w:b/>
+          <w:u w:val="single"/>
+          <w:lang w:val="fr-BE"/>
+        </w:rPr>
+        <w:t>DataWarehouse</w:t>
+      </w:r>
+      <w:proofErr w:type="spellEnd"/>
+      <w:r>
+        <w:rPr>
+          <w:b/>
+          <w:u w:val="single"/>
+          <w:lang w:val="fr-BE"/>
+        </w:rPr>
+        <w:t>)</w:t>
+      </w:r>
+      <w:r>
+        <w:rPr>
+          <w:lang w:val="fr-BE"/>
+        </w:rPr>
+        <w:t xml:space="preserve"> : Base de données dédiée au </w:t>
+      </w:r>
+      <w:proofErr w:type="spellStart"/>
+      <w:r>
+        <w:rPr>
+          <w:lang w:val="fr-BE"/>
+        </w:rPr>
+        <w:t>datawarehouse</w:t>
+      </w:r>
+      <w:proofErr w:type="spellEnd"/>
+      <w:r>
+        <w:rPr>
+          <w:lang w:val="fr-BE"/>
+        </w:rPr>
+        <w:t xml:space="preserve"> donc à la prise de décision.</w:t>
       </w:r>
     </w:p>
     <w:p>
@@ -7406,7 +7468,21 @@
         <w:rPr>
           <w:lang w:val="fr-BE"/>
         </w:rPr>
-        <w:t xml:space="preserve"> nous avons utilisé un système de token (champ qui lorsqu’il vaut une certaine valeur est à</w:t>
+        <w:t xml:space="preserve"> nous avons utilisé un système de </w:t>
+      </w:r>
+      <w:proofErr w:type="spellStart"/>
+      <w:r>
+        <w:rPr>
+          <w:lang w:val="fr-BE"/>
+        </w:rPr>
+        <w:t>token</w:t>
+      </w:r>
+      <w:proofErr w:type="spellEnd"/>
+      <w:r>
+        <w:rPr>
+          <w:lang w:val="fr-BE"/>
+        </w:rPr>
+        <w:t xml:space="preserve"> (champ qui lorsqu’il vaut une certaine valeur est à</w:t>
       </w:r>
       <w:r>
         <w:rPr>
@@ -7658,17 +7734,59 @@
     </w:p>
     <w:p>
       <w:pPr>
-        <w:rPr>
-          <w:lang w:val="fr-BE"/>
-        </w:rPr>
-      </w:pPr>
-      <w:r>
-        <w:rPr>
-          <w:highlight w:val="red"/>
-          <w:lang w:val="fr-BE"/>
-        </w:rPr>
-        <w:t>MRD</w:t>
-      </w:r>
+        <w:jc w:val="center"/>
+        <w:rPr>
+          <w:lang w:val="fr-BE"/>
+        </w:rPr>
+      </w:pPr>
+      <w:r>
+        <w:rPr>
+          <w:noProof/>
+          <w:lang w:val="fr-BE" w:eastAsia="fr-BE"/>
+        </w:rPr>
+        <w:drawing>
+          <wp:inline distT="0" distB="0" distL="0" distR="0">
+            <wp:extent cx="7350708" cy="3844825"/>
+            <wp:effectExtent l="0" t="1752600" r="0" b="1736825"/>
+            <wp:docPr id="2" name="Image 1" descr="MRD.jpg"/>
+            <wp:cNvGraphicFramePr>
+              <a:graphicFrameLocks xmlns:a="http://schemas.openxmlformats.org/drawingml/2006/main" noChangeAspect="1"/>
+            </wp:cNvGraphicFramePr>
+            <a:graphic xmlns:a="http://schemas.openxmlformats.org/drawingml/2006/main">
+              <a:graphicData uri="http://schemas.openxmlformats.org/drawingml/2006/picture">
+                <pic:pic xmlns:pic="http://schemas.openxmlformats.org/drawingml/2006/picture">
+                  <pic:nvPicPr>
+                    <pic:cNvPr id="0" name="MRD.jpg"/>
+                    <pic:cNvPicPr/>
+                  </pic:nvPicPr>
+                  <pic:blipFill>
+                    <a:blip r:embed="rId10" cstate="print"/>
+                    <a:stretch>
+                      <a:fillRect/>
+                    </a:stretch>
+                  </pic:blipFill>
+                  <pic:spPr>
+                    <a:xfrm rot="16200000">
+                      <a:off x="0" y="0"/>
+                      <a:ext cx="7361901" cy="3850680"/>
+                    </a:xfrm>
+                    <a:prstGeom prst="rect">
+                      <a:avLst/>
+                    </a:prstGeom>
+                  </pic:spPr>
+                </pic:pic>
+              </a:graphicData>
+            </a:graphic>
+          </wp:inline>
+        </w:drawing>
+      </w:r>
+    </w:p>
+    <w:p>
+      <w:pPr>
+        <w:rPr>
+          <w:lang w:val="fr-BE"/>
+        </w:rPr>
+      </w:pPr>
     </w:p>
     <w:p>
       <w:pPr>
@@ -7686,6 +7804,7 @@
         <w:rPr>
           <w:lang w:val="fr-BE"/>
         </w:rPr>
+        <w:lastRenderedPageBreak/>
         <w:t>CreaCB.sql</w:t>
       </w:r>
       <w:bookmarkEnd w:id="5"/>
@@ -7700,7 +7819,21 @@
         <w:rPr>
           <w:lang w:val="fr-BE"/>
         </w:rPr>
-        <w:t>Création du schéma définitif de CB. La taille de certains champs a été imposée sur base des données fournies par le rapport (CreaRapport) calculé sur des fonctions statistiques.</w:t>
+        <w:t>Création du schéma définitif de CB. La taille de certains champs a été imposée sur base des données fournies par le rapport (</w:t>
+      </w:r>
+      <w:proofErr w:type="spellStart"/>
+      <w:r>
+        <w:rPr>
+          <w:lang w:val="fr-BE"/>
+        </w:rPr>
+        <w:t>CreaRapport</w:t>
+      </w:r>
+      <w:proofErr w:type="spellEnd"/>
+      <w:r>
+        <w:rPr>
+          <w:lang w:val="fr-BE"/>
+        </w:rPr>
+        <w:t>) calculé sur des fonctions statistiques.</w:t>
       </w:r>
     </w:p>
     <w:p>
@@ -8181,7 +8314,21 @@
         <w:rPr>
           <w:lang w:val="fr-BE"/>
         </w:rPr>
-        <w:t xml:space="preserve">Création de la procédure LogEvent qui </w:t>
+        <w:t xml:space="preserve">Création de la procédure </w:t>
+      </w:r>
+      <w:proofErr w:type="spellStart"/>
+      <w:r>
+        <w:rPr>
+          <w:lang w:val="fr-BE"/>
+        </w:rPr>
+        <w:t>LogEvent</w:t>
+      </w:r>
+      <w:proofErr w:type="spellEnd"/>
+      <w:r>
+        <w:rPr>
+          <w:lang w:val="fr-BE"/>
+        </w:rPr>
+        <w:t xml:space="preserve"> qui </w:t>
       </w:r>
       <w:r>
         <w:rPr>
@@ -8218,7 +8365,21 @@
         <w:rPr>
           <w:lang w:val="fr-BE"/>
         </w:rPr>
-        <w:t>Création d’un déclencheur logID pour augmenter le numéro de séquence de l’id de la table LOG_TABLE.</w:t>
+        <w:t xml:space="preserve">Création d’un déclencheur </w:t>
+      </w:r>
+      <w:proofErr w:type="spellStart"/>
+      <w:r>
+        <w:rPr>
+          <w:lang w:val="fr-BE"/>
+        </w:rPr>
+        <w:t>logID</w:t>
+      </w:r>
+      <w:proofErr w:type="spellEnd"/>
+      <w:r>
+        <w:rPr>
+          <w:lang w:val="fr-BE"/>
+        </w:rPr>
+        <w:t xml:space="preserve"> pour augmenter le numéro de séquence de l’id de la table LOG_TABLE.</w:t>
       </w:r>
     </w:p>
     <w:p>
@@ -8244,6 +8405,7 @@
         <w:rPr>
           <w:lang w:val="fr-BE"/>
         </w:rPr>
+        <w:lastRenderedPageBreak/>
         <w:t>CreaXMLCommunicationTable.sql</w:t>
       </w:r>
       <w:bookmarkEnd w:id="11"/>
@@ -8581,17 +8743,47 @@
         </w:rPr>
         <w:t xml:space="preserve">lien poster, budget, revenus, </w:t>
       </w:r>
+      <w:proofErr w:type="spellStart"/>
       <w:r>
         <w:rPr>
           <w:lang w:val="fr-BE"/>
         </w:rPr>
         <w:t>homepage</w:t>
       </w:r>
-      <w:r>
-        <w:rPr>
-          <w:lang w:val="fr-BE"/>
-        </w:rPr>
-        <w:t>, tagline, overview et</w:t>
+      <w:proofErr w:type="spellEnd"/>
+      <w:r>
+        <w:rPr>
+          <w:lang w:val="fr-BE"/>
+        </w:rPr>
+        <w:t xml:space="preserve">, </w:t>
+      </w:r>
+      <w:proofErr w:type="spellStart"/>
+      <w:r>
+        <w:rPr>
+          <w:lang w:val="fr-BE"/>
+        </w:rPr>
+        <w:t>tagline</w:t>
+      </w:r>
+      <w:proofErr w:type="spellEnd"/>
+      <w:r>
+        <w:rPr>
+          <w:lang w:val="fr-BE"/>
+        </w:rPr>
+        <w:t xml:space="preserve">, </w:t>
+      </w:r>
+      <w:proofErr w:type="spellStart"/>
+      <w:r>
+        <w:rPr>
+          <w:lang w:val="fr-BE"/>
+        </w:rPr>
+        <w:t>overview</w:t>
+      </w:r>
+      <w:proofErr w:type="spellEnd"/>
+      <w:r>
+        <w:rPr>
+          <w:lang w:val="fr-BE"/>
+        </w:rPr>
+        <w:t xml:space="preserve"> et</w:t>
       </w:r>
       <w:r>
         <w:rPr>
@@ -8665,7 +8857,49 @@
         <w:rPr>
           <w:lang w:val="fr-BE"/>
         </w:rPr>
-        <w:t>, homepage, tagline, overview, note moyenne, budget et revenus</w:t>
+        <w:t xml:space="preserve">, </w:t>
+      </w:r>
+      <w:proofErr w:type="spellStart"/>
+      <w:r>
+        <w:rPr>
+          <w:lang w:val="fr-BE"/>
+        </w:rPr>
+        <w:t>homepage</w:t>
+      </w:r>
+      <w:proofErr w:type="spellEnd"/>
+      <w:r>
+        <w:rPr>
+          <w:lang w:val="fr-BE"/>
+        </w:rPr>
+        <w:t xml:space="preserve">, </w:t>
+      </w:r>
+      <w:proofErr w:type="spellStart"/>
+      <w:r>
+        <w:rPr>
+          <w:lang w:val="fr-BE"/>
+        </w:rPr>
+        <w:t>tagline</w:t>
+      </w:r>
+      <w:proofErr w:type="spellEnd"/>
+      <w:r>
+        <w:rPr>
+          <w:lang w:val="fr-BE"/>
+        </w:rPr>
+        <w:t xml:space="preserve">, </w:t>
+      </w:r>
+      <w:proofErr w:type="spellStart"/>
+      <w:r>
+        <w:rPr>
+          <w:lang w:val="fr-BE"/>
+        </w:rPr>
+        <w:t>overview</w:t>
+      </w:r>
+      <w:proofErr w:type="spellEnd"/>
+      <w:r>
+        <w:rPr>
+          <w:lang w:val="fr-BE"/>
+        </w:rPr>
+        <w:t>, note moyenne, budget et revenus</w:t>
       </w:r>
       <w:r>
         <w:rPr>
@@ -8746,34 +8980,34 @@
         <w:rPr>
           <w:lang w:val="fr-BE"/>
         </w:rPr>
+        <w:t>FUNCTION VERIF_GENRE_FIELDS</w:t>
+      </w:r>
+      <w:bookmarkEnd w:id="17"/>
+    </w:p>
+    <w:p>
+      <w:pPr>
+        <w:rPr>
+          <w:lang w:val="fr-BE"/>
+        </w:rPr>
+      </w:pPr>
+      <w:r>
+        <w:rPr>
+          <w:lang w:val="fr-BE"/>
+        </w:rPr>
+        <w:t>Paramètres entrants : id et nom du genre.</w:t>
+      </w:r>
+    </w:p>
+    <w:p>
+      <w:pPr>
+        <w:rPr>
+          <w:lang w:val="fr-BE"/>
+        </w:rPr>
+      </w:pPr>
+      <w:r>
+        <w:rPr>
+          <w:lang w:val="fr-BE"/>
+        </w:rPr>
         <w:lastRenderedPageBreak/>
-        <w:t>FUNCTION VERIF_GENRE_FIELDS</w:t>
-      </w:r>
-      <w:bookmarkEnd w:id="17"/>
-    </w:p>
-    <w:p>
-      <w:pPr>
-        <w:rPr>
-          <w:lang w:val="fr-BE"/>
-        </w:rPr>
-      </w:pPr>
-      <w:r>
-        <w:rPr>
-          <w:lang w:val="fr-BE"/>
-        </w:rPr>
-        <w:t>Paramètres entrants : id et nom du genre.</w:t>
-      </w:r>
-    </w:p>
-    <w:p>
-      <w:pPr>
-        <w:rPr>
-          <w:lang w:val="fr-BE"/>
-        </w:rPr>
-      </w:pPr>
-      <w:r>
-        <w:rPr>
-          <w:lang w:val="fr-BE"/>
-        </w:rPr>
         <w:t xml:space="preserve">Valeur de retour : </w:t>
       </w:r>
       <w:r>
@@ -9281,6 +9515,7 @@
         <w:rPr>
           <w:lang w:val="fr-BE"/>
         </w:rPr>
+        <w:lastRenderedPageBreak/>
         <w:t>PackageRecherche.sql</w:t>
       </w:r>
       <w:bookmarkEnd w:id="23"/>
@@ -9348,6 +9583,7 @@
         </w:rPr>
         <w:t xml:space="preserve">FUNCTION </w:t>
       </w:r>
+      <w:proofErr w:type="spellStart"/>
       <w:r>
         <w:rPr>
           <w:lang w:val="fr-BE"/>
@@ -9355,6 +9591,7 @@
         <w:t>recherche_id</w:t>
       </w:r>
       <w:bookmarkEnd w:id="24"/>
+      <w:proofErr w:type="spellEnd"/>
     </w:p>
     <w:p>
       <w:pPr>
@@ -9546,6 +9783,7 @@
         </w:rPr>
         <w:t xml:space="preserve">FUNCTION </w:t>
       </w:r>
+      <w:proofErr w:type="spellStart"/>
       <w:r>
         <w:rPr>
           <w:lang w:val="fr-BE"/>
@@ -9553,6 +9791,7 @@
         <w:t>getAfficheFilm</w:t>
       </w:r>
       <w:bookmarkEnd w:id="26"/>
+      <w:proofErr w:type="spellEnd"/>
     </w:p>
     <w:p>
       <w:pPr>
@@ -9654,6 +9893,7 @@
         </w:rPr>
         <w:t xml:space="preserve">FUNCTION </w:t>
       </w:r>
+      <w:proofErr w:type="spellStart"/>
       <w:r>
         <w:rPr>
           <w:lang w:val="fr-BE"/>
@@ -9661,6 +9901,7 @@
         <w:t>getNoteUtilisateurFilm</w:t>
       </w:r>
       <w:bookmarkEnd w:id="27"/>
+      <w:proofErr w:type="spellEnd"/>
     </w:p>
     <w:p>
       <w:pPr>
@@ -9778,9 +10019,17 @@
         <w:rPr>
           <w:lang w:val="fr-BE"/>
         </w:rPr>
-        <w:t>FUNCTION getActeursFilm</w:t>
+        <w:t xml:space="preserve">FUNCTION </w:t>
+      </w:r>
+      <w:proofErr w:type="spellStart"/>
+      <w:r>
+        <w:rPr>
+          <w:lang w:val="fr-BE"/>
+        </w:rPr>
+        <w:t>getActeursFilm</w:t>
       </w:r>
       <w:bookmarkEnd w:id="28"/>
+      <w:proofErr w:type="spellEnd"/>
     </w:p>
     <w:p>
       <w:pPr>
@@ -9817,32 +10066,32 @@
         <w:rPr>
           <w:lang w:val="fr-BE"/>
         </w:rPr>
+        <w:t xml:space="preserve">Valeur de retour : </w:t>
+      </w:r>
+      <w:r>
+        <w:rPr>
+          <w:lang w:val="fr-BE"/>
+        </w:rPr>
+        <w:t>SYS_REFCURSOR avec</w:t>
+      </w:r>
+      <w:r>
+        <w:rPr>
+          <w:lang w:val="fr-BE"/>
+        </w:rPr>
+        <w:t xml:space="preserve"> les acteurs ayant joué dans le film demandé.</w:t>
+      </w:r>
+    </w:p>
+    <w:p>
+      <w:pPr>
+        <w:rPr>
+          <w:lang w:val="fr-BE"/>
+        </w:rPr>
+      </w:pPr>
+      <w:r>
+        <w:rPr>
+          <w:lang w:val="fr-BE"/>
+        </w:rPr>
         <w:lastRenderedPageBreak/>
-        <w:t xml:space="preserve">Valeur de retour : </w:t>
-      </w:r>
-      <w:r>
-        <w:rPr>
-          <w:lang w:val="fr-BE"/>
-        </w:rPr>
-        <w:t>SYS_REFCURSOR avec</w:t>
-      </w:r>
-      <w:r>
-        <w:rPr>
-          <w:lang w:val="fr-BE"/>
-        </w:rPr>
-        <w:t xml:space="preserve"> les acteurs ayant joué dans le film demandé.</w:t>
-      </w:r>
-    </w:p>
-    <w:p>
-      <w:pPr>
-        <w:rPr>
-          <w:lang w:val="fr-BE"/>
-        </w:rPr>
-      </w:pPr>
-      <w:r>
-        <w:rPr>
-          <w:lang w:val="fr-BE"/>
-        </w:rPr>
         <w:t>Obtention des acteurs jouant dans un film sur son id.</w:t>
       </w:r>
     </w:p>
@@ -9871,6 +10120,7 @@
         </w:rPr>
         <w:t xml:space="preserve">FUNCTION </w:t>
       </w:r>
+      <w:proofErr w:type="spellStart"/>
       <w:r>
         <w:rPr>
           <w:lang w:val="fr-BE"/>
@@ -9878,6 +10128,7 @@
         <w:t>getRealisateursFilm</w:t>
       </w:r>
       <w:bookmarkEnd w:id="29"/>
+      <w:proofErr w:type="spellEnd"/>
     </w:p>
     <w:p>
       <w:pPr>
@@ -9955,6 +10206,7 @@
         </w:rPr>
         <w:t xml:space="preserve">FUNCTION </w:t>
       </w:r>
+      <w:proofErr w:type="spellStart"/>
       <w:r>
         <w:rPr>
           <w:lang w:val="fr-BE"/>
@@ -9962,6 +10214,7 @@
         <w:t>getAvisFilm</w:t>
       </w:r>
       <w:bookmarkEnd w:id="30"/>
+      <w:proofErr w:type="spellEnd"/>
     </w:p>
     <w:p>
       <w:pPr>
@@ -10124,7 +10377,21 @@
         <w:rPr>
           <w:lang w:val="fr-BE"/>
         </w:rPr>
-        <w:t xml:space="preserve"> dans la table externe Movie.</w:t>
+        <w:t xml:space="preserve"> dans la table externe </w:t>
+      </w:r>
+      <w:proofErr w:type="spellStart"/>
+      <w:r>
+        <w:rPr>
+          <w:lang w:val="fr-BE"/>
+        </w:rPr>
+        <w:t>Movie</w:t>
+      </w:r>
+      <w:proofErr w:type="spellEnd"/>
+      <w:r>
+        <w:rPr>
+          <w:lang w:val="fr-BE"/>
+        </w:rPr>
+        <w:t>.</w:t>
       </w:r>
     </w:p>
     <w:p>
@@ -10240,20 +10507,48 @@
         <w:rPr>
           <w:lang w:val="fr-BE"/>
         </w:rPr>
-        <w:t>Insertion dans CBB des tuples de toutes les tables dont le token indique qu’il n’est pas encore sur l’autre base.</w:t>
-      </w:r>
-    </w:p>
-    <w:p>
-      <w:pPr>
-        <w:rPr>
-          <w:lang w:val="fr-BE"/>
-        </w:rPr>
-      </w:pPr>
-      <w:r>
-        <w:rPr>
-          <w:lang w:val="fr-BE"/>
-        </w:rPr>
-        <w:t>Mise à jour des token.</w:t>
+        <w:t xml:space="preserve">Insertion dans CBB des tuples de toutes les tables dont le </w:t>
+      </w:r>
+      <w:proofErr w:type="spellStart"/>
+      <w:r>
+        <w:rPr>
+          <w:lang w:val="fr-BE"/>
+        </w:rPr>
+        <w:t>token</w:t>
+      </w:r>
+      <w:proofErr w:type="spellEnd"/>
+      <w:r>
+        <w:rPr>
+          <w:lang w:val="fr-BE"/>
+        </w:rPr>
+        <w:t xml:space="preserve"> indique qu’il n’est pas encore sur l’autre base.</w:t>
+      </w:r>
+    </w:p>
+    <w:p>
+      <w:pPr>
+        <w:rPr>
+          <w:lang w:val="fr-BE"/>
+        </w:rPr>
+      </w:pPr>
+      <w:r>
+        <w:rPr>
+          <w:lang w:val="fr-BE"/>
+        </w:rPr>
+        <w:t xml:space="preserve">Mise à jour des </w:t>
+      </w:r>
+      <w:proofErr w:type="spellStart"/>
+      <w:r>
+        <w:rPr>
+          <w:lang w:val="fr-BE"/>
+        </w:rPr>
+        <w:t>token</w:t>
+      </w:r>
+      <w:proofErr w:type="spellEnd"/>
+      <w:r>
+        <w:rPr>
+          <w:lang w:val="fr-BE"/>
+        </w:rPr>
+        <w:t>.</w:t>
       </w:r>
     </w:p>
     <w:p>
@@ -10306,7 +10601,6 @@
         <w:rPr>
           <w:lang w:val="fr-BE"/>
         </w:rPr>
-        <w:lastRenderedPageBreak/>
         <w:t>Procédure permettant d’insérer ou de mettre à jour une évaluation.</w:t>
       </w:r>
     </w:p>
@@ -10559,23 +10853,65 @@
       </w:pPr>
       <w:r>
         <w:rPr>
-          <w:highlight w:val="red"/>
-          <w:lang w:val="fr-BE"/>
-        </w:rPr>
-        <w:t>MRD</w:t>
-      </w:r>
-    </w:p>
-    <w:p>
-      <w:pPr>
-        <w:rPr>
-          <w:lang w:val="fr-BE"/>
-        </w:rPr>
-      </w:pPr>
-      <w:r>
-        <w:rPr>
           <w:lang w:val="fr-BE"/>
         </w:rPr>
         <w:t>Copie de la base de données CB destinée à pouvoir prendre la relève si CB est en panne.</w:t>
+      </w:r>
+    </w:p>
+    <w:p>
+      <w:pPr>
+        <w:rPr>
+          <w:lang w:val="fr-BE"/>
+        </w:rPr>
+      </w:pPr>
+    </w:p>
+    <w:p>
+      <w:pPr>
+        <w:jc w:val="center"/>
+        <w:rPr>
+          <w:lang w:val="fr-BE"/>
+        </w:rPr>
+      </w:pPr>
+      <w:r>
+        <w:rPr>
+          <w:noProof/>
+          <w:lang w:val="fr-BE" w:eastAsia="fr-BE"/>
+        </w:rPr>
+        <w:drawing>
+          <wp:inline distT="0" distB="0" distL="0" distR="0">
+            <wp:extent cx="7064267" cy="3942775"/>
+            <wp:effectExtent l="0" t="1562100" r="0" b="1543625"/>
+            <wp:docPr id="3" name="Image 2" descr="MRD.jpg"/>
+            <wp:cNvGraphicFramePr>
+              <a:graphicFrameLocks xmlns:a="http://schemas.openxmlformats.org/drawingml/2006/main" noChangeAspect="1"/>
+            </wp:cNvGraphicFramePr>
+            <a:graphic xmlns:a="http://schemas.openxmlformats.org/drawingml/2006/main">
+              <a:graphicData uri="http://schemas.openxmlformats.org/drawingml/2006/picture">
+                <pic:pic xmlns:pic="http://schemas.openxmlformats.org/drawingml/2006/picture">
+                  <pic:nvPicPr>
+                    <pic:cNvPr id="0" name="MRD.jpg"/>
+                    <pic:cNvPicPr/>
+                  </pic:nvPicPr>
+                  <pic:blipFill>
+                    <a:blip r:embed="rId11" cstate="print"/>
+                    <a:stretch>
+                      <a:fillRect/>
+                    </a:stretch>
+                  </pic:blipFill>
+                  <pic:spPr>
+                    <a:xfrm rot="16200000">
+                      <a:off x="0" y="0"/>
+                      <a:ext cx="7082776" cy="3953105"/>
+                    </a:xfrm>
+                    <a:prstGeom prst="rect">
+                      <a:avLst/>
+                    </a:prstGeom>
+                  </pic:spPr>
+                </pic:pic>
+              </a:graphicData>
+            </a:graphic>
+          </wp:inline>
+        </w:drawing>
       </w:r>
     </w:p>
     <w:p>
@@ -10594,6 +10930,7 @@
         <w:rPr>
           <w:lang w:val="fr-BE"/>
         </w:rPr>
+        <w:lastRenderedPageBreak/>
         <w:t>CreaCB</w:t>
       </w:r>
       <w:r>
@@ -10632,7 +10969,21 @@
         <w:rPr>
           <w:lang w:val="fr-BE"/>
         </w:rPr>
-        <w:t>B. La taille de certains champs a été imposée sur base des données fournies par le rapport (CreaRapport) calculé sur des fonctions statistiques.</w:t>
+        <w:t>B. La taille de certains champs a été imposée sur base des données fournies par le rapport (</w:t>
+      </w:r>
+      <w:proofErr w:type="spellStart"/>
+      <w:r>
+        <w:rPr>
+          <w:lang w:val="fr-BE"/>
+        </w:rPr>
+        <w:t>CreaRapport</w:t>
+      </w:r>
+      <w:proofErr w:type="spellEnd"/>
+      <w:r>
+        <w:rPr>
+          <w:lang w:val="fr-BE"/>
+        </w:rPr>
+        <w:t>) calculé sur des fonctions statistiques.</w:t>
       </w:r>
     </w:p>
     <w:p>
@@ -10698,7 +11049,21 @@
         <w:rPr>
           <w:lang w:val="fr-BE"/>
         </w:rPr>
-        <w:t>Création de la procédure LogEvent qui insère dans la table LOG_TABLE.</w:t>
+        <w:t xml:space="preserve">Création de la procédure </w:t>
+      </w:r>
+      <w:proofErr w:type="spellStart"/>
+      <w:r>
+        <w:rPr>
+          <w:lang w:val="fr-BE"/>
+        </w:rPr>
+        <w:t>LogEvent</w:t>
+      </w:r>
+      <w:proofErr w:type="spellEnd"/>
+      <w:r>
+        <w:rPr>
+          <w:lang w:val="fr-BE"/>
+        </w:rPr>
+        <w:t xml:space="preserve"> qui insère dans la table LOG_TABLE.</w:t>
       </w:r>
       <w:r>
         <w:rPr>
@@ -10729,7 +11094,21 @@
         <w:rPr>
           <w:lang w:val="fr-BE"/>
         </w:rPr>
-        <w:t>Création d’un déclencheur logID pour augmenter le numéro de séquence de l’id de la table LOG_TABLE.</w:t>
+        <w:t xml:space="preserve">Création d’un déclencheur </w:t>
+      </w:r>
+      <w:proofErr w:type="spellStart"/>
+      <w:r>
+        <w:rPr>
+          <w:lang w:val="fr-BE"/>
+        </w:rPr>
+        <w:t>logID</w:t>
+      </w:r>
+      <w:proofErr w:type="spellEnd"/>
+      <w:r>
+        <w:rPr>
+          <w:lang w:val="fr-BE"/>
+        </w:rPr>
+        <w:t xml:space="preserve"> pour augmenter le numéro de séquence de l’id de la table LOG_TABLE.</w:t>
       </w:r>
     </w:p>
     <w:p>
@@ -10808,9 +11187,17 @@
         <w:rPr>
           <w:lang w:val="fr-BE"/>
         </w:rPr>
-        <w:t>FUNCTION recherche_id</w:t>
+        <w:t xml:space="preserve">FUNCTION </w:t>
+      </w:r>
+      <w:proofErr w:type="spellStart"/>
+      <w:r>
+        <w:rPr>
+          <w:lang w:val="fr-BE"/>
+        </w:rPr>
+        <w:t>recherche_id</w:t>
       </w:r>
       <w:bookmarkEnd w:id="42"/>
+      <w:proofErr w:type="spellEnd"/>
     </w:p>
     <w:p>
       <w:pPr>
@@ -10970,9 +11357,17 @@
         <w:rPr>
           <w:lang w:val="fr-BE"/>
         </w:rPr>
-        <w:t>FUNCTION getAfficheFilm</w:t>
+        <w:t xml:space="preserve">FUNCTION </w:t>
+      </w:r>
+      <w:proofErr w:type="spellStart"/>
+      <w:r>
+        <w:rPr>
+          <w:lang w:val="fr-BE"/>
+        </w:rPr>
+        <w:t>getAfficheFilm</w:t>
       </w:r>
       <w:bookmarkEnd w:id="44"/>
+      <w:proofErr w:type="spellEnd"/>
     </w:p>
     <w:p>
       <w:pPr>
@@ -11016,6 +11411,7 @@
         <w:rPr>
           <w:lang w:val="fr-BE"/>
         </w:rPr>
+        <w:lastRenderedPageBreak/>
         <w:t>Obtention d’une affiche d’un film sur son id.</w:t>
       </w:r>
     </w:p>
@@ -11042,9 +11438,17 @@
         <w:rPr>
           <w:lang w:val="fr-BE"/>
         </w:rPr>
-        <w:t>FUNCTION getNoteUtilisateurFilm</w:t>
+        <w:t xml:space="preserve">FUNCTION </w:t>
+      </w:r>
+      <w:proofErr w:type="spellStart"/>
+      <w:r>
+        <w:rPr>
+          <w:lang w:val="fr-BE"/>
+        </w:rPr>
+        <w:t>getNoteUtilisateurFilm</w:t>
       </w:r>
       <w:bookmarkEnd w:id="45"/>
+      <w:proofErr w:type="spellEnd"/>
     </w:p>
     <w:p>
       <w:pPr>
@@ -11150,9 +11554,17 @@
         <w:rPr>
           <w:lang w:val="fr-BE"/>
         </w:rPr>
-        <w:t>FUNCTION getActeursFilm</w:t>
+        <w:t xml:space="preserve">FUNCTION </w:t>
+      </w:r>
+      <w:proofErr w:type="spellStart"/>
+      <w:r>
+        <w:rPr>
+          <w:lang w:val="fr-BE"/>
+        </w:rPr>
+        <w:t>getActeursFilm</w:t>
       </w:r>
       <w:bookmarkEnd w:id="46"/>
+      <w:proofErr w:type="spellEnd"/>
     </w:p>
     <w:p>
       <w:pPr>
@@ -11234,9 +11646,17 @@
         <w:rPr>
           <w:lang w:val="fr-BE"/>
         </w:rPr>
-        <w:t>FUNCTION getRealisateursFilm</w:t>
+        <w:t xml:space="preserve">FUNCTION </w:t>
+      </w:r>
+      <w:proofErr w:type="spellStart"/>
+      <w:r>
+        <w:rPr>
+          <w:lang w:val="fr-BE"/>
+        </w:rPr>
+        <w:t>getRealisateursFilm</w:t>
       </w:r>
       <w:bookmarkEnd w:id="47"/>
+      <w:proofErr w:type="spellEnd"/>
     </w:p>
     <w:p>
       <w:pPr>
@@ -11312,9 +11732,17 @@
         <w:rPr>
           <w:lang w:val="fr-BE"/>
         </w:rPr>
-        <w:t>FUNCTION getAvisFilm</w:t>
+        <w:t xml:space="preserve">FUNCTION </w:t>
+      </w:r>
+      <w:proofErr w:type="spellStart"/>
+      <w:r>
+        <w:rPr>
+          <w:lang w:val="fr-BE"/>
+        </w:rPr>
+        <w:t>getAvisFilm</w:t>
       </w:r>
       <w:bookmarkEnd w:id="48"/>
+      <w:proofErr w:type="spellEnd"/>
     </w:p>
     <w:p>
       <w:pPr>
@@ -11423,7 +11851,6 @@
         <w:rPr>
           <w:lang w:val="fr-BE"/>
         </w:rPr>
-        <w:lastRenderedPageBreak/>
         <w:t>Procédure permettant d’insérer ou de mettre à jour une évaluation.</w:t>
       </w:r>
     </w:p>
@@ -11450,6 +11877,7 @@
         <w:rPr>
           <w:lang w:val="fr-BE"/>
         </w:rPr>
+        <w:lastRenderedPageBreak/>
         <w:t>Procedure</w:t>
       </w:r>
       <w:r>
@@ -11476,20 +11904,48 @@
         <w:rPr>
           <w:lang w:val="fr-BE"/>
         </w:rPr>
-        <w:t>Insertion dans CB des tuples des tables des utilisateurs, des copies de film et des évaluations dont le token indique qu’il n’est qu’il n’est pas encore sur l’autre base. Les évaluations sont copiées en synchrone par trigger, excepté dans le cas où l’utilisateur a été ajouté durant la journée puisqu’il n’existe pas encore sur l’autre base (copie asynchrone par appel de cette procédure dans ce cas).</w:t>
-      </w:r>
-    </w:p>
-    <w:p>
-      <w:pPr>
-        <w:rPr>
-          <w:lang w:val="fr-BE"/>
-        </w:rPr>
-      </w:pPr>
-      <w:r>
-        <w:rPr>
-          <w:lang w:val="fr-BE"/>
-        </w:rPr>
-        <w:t>Mise à jour des token.</w:t>
+        <w:t xml:space="preserve">Insertion dans CB des tuples des tables des utilisateurs, des copies de film et des évaluations dont le </w:t>
+      </w:r>
+      <w:proofErr w:type="spellStart"/>
+      <w:r>
+        <w:rPr>
+          <w:lang w:val="fr-BE"/>
+        </w:rPr>
+        <w:t>token</w:t>
+      </w:r>
+      <w:proofErr w:type="spellEnd"/>
+      <w:r>
+        <w:rPr>
+          <w:lang w:val="fr-BE"/>
+        </w:rPr>
+        <w:t xml:space="preserve"> indique qu’il n’est qu’il n’est pas encore sur l’autre base. Les évaluations sont copiées en synchrone par trigger, excepté dans le cas où l’utilisateur a été ajouté durant la journée puisqu’il n’existe pas encore sur l’autre base (copie asynchrone par appel de cette procédure dans ce cas).</w:t>
+      </w:r>
+    </w:p>
+    <w:p>
+      <w:pPr>
+        <w:rPr>
+          <w:lang w:val="fr-BE"/>
+        </w:rPr>
+      </w:pPr>
+      <w:r>
+        <w:rPr>
+          <w:lang w:val="fr-BE"/>
+        </w:rPr>
+        <w:t xml:space="preserve">Mise à jour des </w:t>
+      </w:r>
+      <w:proofErr w:type="spellStart"/>
+      <w:r>
+        <w:rPr>
+          <w:lang w:val="fr-BE"/>
+        </w:rPr>
+        <w:t>token</w:t>
+      </w:r>
+      <w:proofErr w:type="spellEnd"/>
+      <w:r>
+        <w:rPr>
+          <w:lang w:val="fr-BE"/>
+        </w:rPr>
+        <w:t>.</w:t>
       </w:r>
     </w:p>
     <w:p>
@@ -11824,7 +12280,21 @@
         <w:rPr>
           <w:lang w:val="fr-BE"/>
         </w:rPr>
-        <w:t>Création de la procédure LogEvent qui insère dans la table LOG_TABLE.</w:t>
+        <w:t xml:space="preserve">Création de la procédure </w:t>
+      </w:r>
+      <w:proofErr w:type="spellStart"/>
+      <w:r>
+        <w:rPr>
+          <w:lang w:val="fr-BE"/>
+        </w:rPr>
+        <w:t>LogEvent</w:t>
+      </w:r>
+      <w:proofErr w:type="spellEnd"/>
+      <w:r>
+        <w:rPr>
+          <w:lang w:val="fr-BE"/>
+        </w:rPr>
+        <w:t xml:space="preserve"> qui insère dans la table LOG_TABLE.</w:t>
       </w:r>
       <w:r>
         <w:rPr>
@@ -11855,7 +12325,21 @@
         <w:rPr>
           <w:lang w:val="fr-BE"/>
         </w:rPr>
-        <w:t>Création d’un déclencheur logID pour augmenter le numéro de séquence de l’id de la table LOG_TABLE.</w:t>
+        <w:t xml:space="preserve">Création d’un déclencheur </w:t>
+      </w:r>
+      <w:proofErr w:type="spellStart"/>
+      <w:r>
+        <w:rPr>
+          <w:lang w:val="fr-BE"/>
+        </w:rPr>
+        <w:t>logID</w:t>
+      </w:r>
+      <w:proofErr w:type="spellEnd"/>
+      <w:r>
+        <w:rPr>
+          <w:lang w:val="fr-BE"/>
+        </w:rPr>
+        <w:t xml:space="preserve"> pour augmenter le numéro de séquence de l’id de la table LOG_TABLE.</w:t>
       </w:r>
     </w:p>
     <w:p>
@@ -12305,6 +12789,87 @@
           <w:lang w:val="fr-BE"/>
         </w:rPr>
       </w:pPr>
+      <w:r>
+        <w:rPr>
+          <w:lang w:val="fr-BE"/>
+        </w:rPr>
+        <w:lastRenderedPageBreak/>
+        <w:t>DW</w:t>
+      </w:r>
+    </w:p>
+    <w:p>
+      <w:pPr>
+        <w:rPr>
+          <w:lang w:val="fr-BE"/>
+        </w:rPr>
+      </w:pPr>
+    </w:p>
+    <w:p>
+      <w:pPr>
+        <w:rPr>
+          <w:lang w:val="fr-BE"/>
+        </w:rPr>
+      </w:pPr>
+    </w:p>
+    <w:p>
+      <w:pPr>
+        <w:rPr>
+          <w:lang w:val="fr-BE"/>
+        </w:rPr>
+      </w:pPr>
+    </w:p>
+    <w:p>
+      <w:pPr>
+        <w:rPr>
+          <w:lang w:val="fr-BE"/>
+        </w:rPr>
+      </w:pPr>
+    </w:p>
+    <w:p>
+      <w:pPr>
+        <w:rPr>
+          <w:lang w:val="fr-BE"/>
+        </w:rPr>
+      </w:pPr>
+    </w:p>
+    <w:p>
+      <w:pPr>
+        <w:rPr>
+          <w:lang w:val="fr-BE"/>
+        </w:rPr>
+      </w:pPr>
+    </w:p>
+    <w:p>
+      <w:pPr>
+        <w:rPr>
+          <w:lang w:val="fr-BE"/>
+        </w:rPr>
+      </w:pPr>
+    </w:p>
+    <w:p>
+      <w:pPr>
+        <w:rPr>
+          <w:lang w:val="fr-BE"/>
+        </w:rPr>
+      </w:pPr>
+      <w:r>
+        <w:rPr>
+          <w:lang w:val="fr-BE"/>
+        </w:rPr>
+        <w:br w:type="page"/>
+      </w:r>
+    </w:p>
+    <w:p>
+      <w:pPr>
+        <w:pStyle w:val="Titre1"/>
+        <w:numPr>
+          <w:ilvl w:val="0"/>
+          <w:numId w:val="2"/>
+        </w:numPr>
+        <w:rPr>
+          <w:lang w:val="fr-BE"/>
+        </w:rPr>
+      </w:pPr>
       <w:bookmarkStart w:id="66" w:name="_Toc438076789"/>
       <w:r>
         <w:rPr>
@@ -12327,6 +12892,7 @@
         </w:rPr>
       </w:pPr>
       <w:bookmarkStart w:id="67" w:name="_Toc438076790"/>
+      <w:proofErr w:type="spellStart"/>
       <w:proofErr w:type="gramStart"/>
       <w:r>
         <w:rPr>
@@ -12335,6 +12901,7 @@
         <w:t>classApplicationFilm</w:t>
       </w:r>
       <w:bookmarkEnd w:id="67"/>
+      <w:proofErr w:type="spellEnd"/>
       <w:proofErr w:type="gramEnd"/>
     </w:p>
     <w:p>
@@ -12413,7 +12980,21 @@
         <w:rPr>
           <w:lang w:val="fr-BE"/>
         </w:rPr>
-        <w:t>Thread qui appelle la fonction setConnextion du GUI à intervalle régulier.</w:t>
+        <w:t xml:space="preserve">Thread qui appelle la fonction </w:t>
+      </w:r>
+      <w:proofErr w:type="spellStart"/>
+      <w:r>
+        <w:rPr>
+          <w:lang w:val="fr-BE"/>
+        </w:rPr>
+        <w:t>setConnextion</w:t>
+      </w:r>
+      <w:proofErr w:type="spellEnd"/>
+      <w:r>
+        <w:rPr>
+          <w:lang w:val="fr-BE"/>
+        </w:rPr>
+        <w:t xml:space="preserve"> du GUI à intervalle régulier.</w:t>
       </w:r>
     </w:p>
     <w:p>
@@ -12435,6 +13016,7 @@
         </w:rPr>
       </w:pPr>
       <w:bookmarkStart w:id="70" w:name="_Toc438076793"/>
+      <w:proofErr w:type="spellStart"/>
       <w:r>
         <w:rPr>
           <w:lang w:val="fr-BE"/>
@@ -12442,6 +13024,7 @@
         <w:t>GUIapplicationFilm</w:t>
       </w:r>
       <w:bookmarkEnd w:id="70"/>
+      <w:proofErr w:type="spellEnd"/>
     </w:p>
     <w:p>
       <w:pPr>
@@ -12486,7 +13069,14 @@
         <w:rPr>
           <w:lang w:val="fr-BE"/>
         </w:rPr>
-        <w:t>Modification du panel vers F</w:t>
+        <w:t xml:space="preserve">Modification du panel vers </w:t>
+      </w:r>
+      <w:proofErr w:type="spellStart"/>
+      <w:r>
+        <w:rPr>
+          <w:lang w:val="fr-BE"/>
+        </w:rPr>
+        <w:t>F</w:t>
       </w:r>
       <w:r>
         <w:rPr>
@@ -12500,6 +13090,7 @@
         </w:rPr>
         <w:t>Panel</w:t>
       </w:r>
+      <w:proofErr w:type="spellEnd"/>
       <w:r>
         <w:rPr>
           <w:lang w:val="fr-BE"/>
@@ -12517,14 +13108,30 @@
         <w:rPr>
           <w:lang w:val="fr-BE"/>
         </w:rPr>
-        <w:t>Modification du panel vers ConnexionPanel</w:t>
-      </w:r>
-      <w:r>
-        <w:rPr>
-          <w:lang w:val="fr-BE"/>
-        </w:rPr>
-        <w:t xml:space="preserve"> lors du click sur le bouton de logout</w:t>
-      </w:r>
+        <w:t xml:space="preserve">Modification du panel vers </w:t>
+      </w:r>
+      <w:proofErr w:type="spellStart"/>
+      <w:r>
+        <w:rPr>
+          <w:lang w:val="fr-BE"/>
+        </w:rPr>
+        <w:t>ConnexionPanel</w:t>
+      </w:r>
+      <w:proofErr w:type="spellEnd"/>
+      <w:r>
+        <w:rPr>
+          <w:lang w:val="fr-BE"/>
+        </w:rPr>
+        <w:t xml:space="preserve"> lors du click sur le bouton de </w:t>
+      </w:r>
+      <w:proofErr w:type="spellStart"/>
+      <w:r>
+        <w:rPr>
+          <w:lang w:val="fr-BE"/>
+        </w:rPr>
+        <w:t>logout</w:t>
+      </w:r>
+      <w:proofErr w:type="spellEnd"/>
       <w:r>
         <w:rPr>
           <w:lang w:val="fr-BE"/>
@@ -12612,13 +13219,27 @@
         <w:rPr>
           <w:lang w:val="fr-BE"/>
         </w:rPr>
-        <w:t>Modification du panel vers A</w:t>
-      </w:r>
-      <w:r>
-        <w:rPr>
-          <w:lang w:val="fr-BE"/>
-        </w:rPr>
-        <w:t>ccueilPanel lors du click sur le bouton d’accueil.</w:t>
+        <w:t xml:space="preserve">Modification du panel vers </w:t>
+      </w:r>
+      <w:proofErr w:type="spellStart"/>
+      <w:r>
+        <w:rPr>
+          <w:lang w:val="fr-BE"/>
+        </w:rPr>
+        <w:t>A</w:t>
+      </w:r>
+      <w:r>
+        <w:rPr>
+          <w:lang w:val="fr-BE"/>
+        </w:rPr>
+        <w:t>ccueilPanel</w:t>
+      </w:r>
+      <w:proofErr w:type="spellEnd"/>
+      <w:r>
+        <w:rPr>
+          <w:lang w:val="fr-BE"/>
+        </w:rPr>
+        <w:t xml:space="preserve"> lors du click sur le bouton d’accueil.</w:t>
       </w:r>
     </w:p>
     <w:p>
@@ -12637,7 +13258,21 @@
         <w:rPr>
           <w:lang w:val="fr-BE"/>
         </w:rPr>
-        <w:t>par appel de la fonction getAvisFilm du package PACKAGERECHERHE</w:t>
+        <w:t xml:space="preserve">par appel de la fonction </w:t>
+      </w:r>
+      <w:proofErr w:type="spellStart"/>
+      <w:r>
+        <w:rPr>
+          <w:lang w:val="fr-BE"/>
+        </w:rPr>
+        <w:t>getAvisFilm</w:t>
+      </w:r>
+      <w:proofErr w:type="spellEnd"/>
+      <w:r>
+        <w:rPr>
+          <w:lang w:val="fr-BE"/>
+        </w:rPr>
+        <w:t xml:space="preserve"> du package PACKAGERECHERHE</w:t>
       </w:r>
       <w:r>
         <w:rPr>
@@ -12668,13 +13303,27 @@
         <w:rPr>
           <w:lang w:val="fr-BE"/>
         </w:rPr>
-        <w:t>Ouverture de N</w:t>
-      </w:r>
-      <w:r>
-        <w:rPr>
-          <w:lang w:val="fr-BE"/>
-        </w:rPr>
-        <w:t>oterDialog lors du click sur le bouton d’évaluation.</w:t>
+        <w:t xml:space="preserve">Ouverture de </w:t>
+      </w:r>
+      <w:proofErr w:type="spellStart"/>
+      <w:r>
+        <w:rPr>
+          <w:lang w:val="fr-BE"/>
+        </w:rPr>
+        <w:t>N</w:t>
+      </w:r>
+      <w:r>
+        <w:rPr>
+          <w:lang w:val="fr-BE"/>
+        </w:rPr>
+        <w:t>oterDialog</w:t>
+      </w:r>
+      <w:proofErr w:type="spellEnd"/>
+      <w:r>
+        <w:rPr>
+          <w:lang w:val="fr-BE"/>
+        </w:rPr>
+        <w:t xml:space="preserve"> lors du click sur le bouton d’évaluation.</w:t>
       </w:r>
     </w:p>
     <w:p>
@@ -12726,13 +13375,27 @@
         <w:rPr>
           <w:lang w:val="fr-BE"/>
         </w:rPr>
-        <w:t>nd, modification du panel vers A</w:t>
-      </w:r>
-      <w:r>
-        <w:rPr>
-          <w:lang w:val="fr-BE"/>
-        </w:rPr>
-        <w:t>ccueilPanel.</w:t>
+        <w:t xml:space="preserve">nd, modification du panel vers </w:t>
+      </w:r>
+      <w:proofErr w:type="spellStart"/>
+      <w:r>
+        <w:rPr>
+          <w:lang w:val="fr-BE"/>
+        </w:rPr>
+        <w:t>A</w:t>
+      </w:r>
+      <w:r>
+        <w:rPr>
+          <w:lang w:val="fr-BE"/>
+        </w:rPr>
+        <w:t>ccueilPanel</w:t>
+      </w:r>
+      <w:proofErr w:type="spellEnd"/>
+      <w:r>
+        <w:rPr>
+          <w:lang w:val="fr-BE"/>
+        </w:rPr>
+        <w:t>.</w:t>
       </w:r>
     </w:p>
     <w:p>
@@ -12790,7 +13453,21 @@
         <w:rPr>
           <w:lang w:val="fr-BE"/>
         </w:rPr>
-        <w:t>Recherche d’un film sur son id par appel de la méthode recherche_id du package PACKAGERECHERCHE.</w:t>
+        <w:t xml:space="preserve">Recherche d’un film sur son id par appel de la méthode </w:t>
+      </w:r>
+      <w:proofErr w:type="spellStart"/>
+      <w:r>
+        <w:rPr>
+          <w:lang w:val="fr-BE"/>
+        </w:rPr>
+        <w:t>recherche_id</w:t>
+      </w:r>
+      <w:proofErr w:type="spellEnd"/>
+      <w:r>
+        <w:rPr>
+          <w:lang w:val="fr-BE"/>
+        </w:rPr>
+        <w:t xml:space="preserve"> du package PACKAGERECHERCHE.</w:t>
       </w:r>
     </w:p>
     <w:p>
@@ -12882,7 +13559,21 @@
         <w:rPr>
           <w:lang w:val="fr-BE"/>
         </w:rPr>
-        <w:t>Setters et getters (bean d’accès à la base de données, user, résultat</w:t>
+        <w:t>Setters et getters (</w:t>
+      </w:r>
+      <w:proofErr w:type="spellStart"/>
+      <w:r>
+        <w:rPr>
+          <w:lang w:val="fr-BE"/>
+        </w:rPr>
+        <w:t>bean</w:t>
+      </w:r>
+      <w:proofErr w:type="spellEnd"/>
+      <w:r>
+        <w:rPr>
+          <w:lang w:val="fr-BE"/>
+        </w:rPr>
+        <w:t xml:space="preserve"> d’accès à la base de données, user, résultat</w:t>
       </w:r>
       <w:r>
         <w:rPr>
@@ -13044,6 +13735,7 @@
         </w:rPr>
         <w:t xml:space="preserve">Modification du panel vers </w:t>
       </w:r>
+      <w:proofErr w:type="spellStart"/>
       <w:r>
         <w:rPr>
           <w:lang w:val="fr-BE"/>
@@ -13056,6 +13748,7 @@
         </w:rPr>
         <w:t>ccueilPanel</w:t>
       </w:r>
+      <w:proofErr w:type="spellEnd"/>
       <w:r>
         <w:rPr>
           <w:lang w:val="fr-BE"/>
@@ -13087,6 +13780,7 @@
         </w:rPr>
         <w:t xml:space="preserve">Modification du panel vers </w:t>
       </w:r>
+      <w:proofErr w:type="spellStart"/>
       <w:r>
         <w:rPr>
           <w:lang w:val="fr-BE"/>
@@ -13105,6 +13799,7 @@
         </w:rPr>
         <w:t>Panel</w:t>
       </w:r>
+      <w:proofErr w:type="spellEnd"/>
       <w:r>
         <w:rPr>
           <w:lang w:val="fr-BE"/>
@@ -13122,7 +13817,14 @@
         <w:rPr>
           <w:lang w:val="fr-BE"/>
         </w:rPr>
-        <w:t>Modification du panel vers F</w:t>
+        <w:t xml:space="preserve">Modification du panel vers </w:t>
+      </w:r>
+      <w:proofErr w:type="spellStart"/>
+      <w:r>
+        <w:rPr>
+          <w:lang w:val="fr-BE"/>
+        </w:rPr>
+        <w:t>F</w:t>
       </w:r>
       <w:r>
         <w:rPr>
@@ -13136,6 +13838,7 @@
         </w:rPr>
         <w:t>Panel</w:t>
       </w:r>
+      <w:proofErr w:type="spellEnd"/>
       <w:r>
         <w:rPr>
           <w:lang w:val="fr-BE"/>
@@ -13153,8 +13856,16 @@
         <w:rPr>
           <w:lang w:val="fr-BE"/>
         </w:rPr>
-        <w:t>Remplissage de la jList</w:t>
-      </w:r>
+        <w:t xml:space="preserve">Remplissage de la </w:t>
+      </w:r>
+      <w:proofErr w:type="spellStart"/>
+      <w:r>
+        <w:rPr>
+          <w:lang w:val="fr-BE"/>
+        </w:rPr>
+        <w:t>jList</w:t>
+      </w:r>
+      <w:proofErr w:type="spellEnd"/>
       <w:r>
         <w:rPr>
           <w:lang w:val="fr-BE"/>
@@ -13176,8 +13887,8 @@
       </w:pPr>
     </w:p>
     <w:sectPr>
-      <w:headerReference w:type="default" r:id="rId10"/>
-      <w:footerReference w:type="default" r:id="rId11"/>
+      <w:headerReference w:type="default" r:id="rId12"/>
+      <w:footerReference w:type="default" r:id="rId13"/>
       <w:pgSz w:w="12240" w:h="15840"/>
       <w:pgMar w:top="1440" w:right="1440" w:bottom="1440" w:left="1440" w:header="720" w:footer="720" w:gutter="0"/>
       <w:cols w:space="720"/>
@@ -13302,7 +14013,7 @@
                                 <w:sz w:val="48"/>
                                 <w:szCs w:val="44"/>
                               </w:rPr>
-                              <w:t>5</w:t>
+                              <w:t>17</w:t>
                             </w:r>
                             <w:r>
                               <w:rPr>
@@ -13434,7 +14145,23 @@
             <w:color w:val="808080" w:themeColor="text1" w:themeTint="7F"/>
             <w:lang w:val="fr-BE"/>
           </w:rPr>
-          <w:t>Fink Jérôme &amp; Seel Océane</w:t>
+          <w:t xml:space="preserve">Fink Jérôme &amp; </w:t>
+        </w:r>
+        <w:proofErr w:type="spellStart"/>
+        <w:r>
+          <w:rPr>
+            <w:color w:val="808080" w:themeColor="text1" w:themeTint="7F"/>
+            <w:lang w:val="fr-BE"/>
+          </w:rPr>
+          <w:t>Seel</w:t>
+        </w:r>
+        <w:proofErr w:type="spellEnd"/>
+        <w:r>
+          <w:rPr>
+            <w:color w:val="808080" w:themeColor="text1" w:themeTint="7F"/>
+            <w:lang w:val="fr-BE"/>
+          </w:rPr>
+          <w:t xml:space="preserve"> Océane</w:t>
         </w:r>
       </w:p>
     </w:sdtContent>
@@ -15909,7 +16636,7 @@
   <a:extraClrSchemeLst/>
   <a:extLst>
     <a:ext uri="{05A4C25C-085E-4340-85A3-A5531E510DB2}">
-      <thm15:themeFamily xmlns:thm15="http://schemas.microsoft.com/office/thememl/2012/main" xmlns="" name="Office Theme" id="{62F939B6-93AF-4DB8-9C6B-D6C7DFDC589F}" vid="{4A3C46E8-61CC-4603-A589-7422A47A8E4A}"/>
+      <thm15:themeFamily xmlns="" xmlns:thm15="http://schemas.microsoft.com/office/thememl/2012/main" name="Office Theme" id="{62F939B6-93AF-4DB8-9C6B-D6C7DFDC589F}" vid="{4A3C46E8-61CC-4603-A589-7422A47A8E4A}"/>
     </a:ext>
   </a:extLst>
 </a:theme>
@@ -15939,7 +16666,7 @@
 </file>
 
 <file path=customXml/itemProps2.xml><?xml version="1.0" encoding="utf-8"?>
-<ds:datastoreItem xmlns:ds="http://schemas.openxmlformats.org/officeDocument/2006/customXml" ds:itemID="{04A1F830-5F35-4350-A9DF-1B20C0884F05}">
+<ds:datastoreItem xmlns:ds="http://schemas.openxmlformats.org/officeDocument/2006/customXml" ds:itemID="{DE9E735B-9160-47DC-AFE9-DBE266FEDFB1}">
   <ds:schemaRefs>
     <ds:schemaRef ds:uri="http://schemas.openxmlformats.org/officeDocument/2006/bibliography"/>
   </ds:schemaRefs>

</xml_diff>